<commit_message>
Nguyễn Thế Phú - 10 other - chỉnh lại bảng phân công: Văn Nhiều và H.Phúc làm phần Inspection. 3 người còn lại làm người dùng
</commit_message>
<xml_diff>
--- a/10. Other(add-on)/[XDPM] Phan cong 26-05-2010.docx
+++ b/10. Other(add-on)/[XDPM] Phan cong 26-05-2010.docx
@@ -1,13 +1,13 @@
 
 <file path=word/document.xml><?xml version="1.0" encoding="utf-8"?>
-<w:document xmlns:wpc="http://schemas.microsoft.com/office/word/2010/wordprocessingCanvas" xmlns:mc="http://schemas.openxmlformats.org/markup-compatibility/2006" xmlns:o="urn:schemas-microsoft-com:office:office" xmlns:r="http://schemas.openxmlformats.org/officeDocument/2006/relationships" xmlns:m="http://schemas.openxmlformats.org/officeDocument/2006/math" xmlns:v="urn:schemas-microsoft-com:vml" xmlns:wp14="http://schemas.microsoft.com/office/word/2010/wordprocessingDrawing" xmlns:wp="http://schemas.openxmlformats.org/drawingml/2006/wordprocessingDrawing" xmlns:w10="urn:schemas-microsoft-com:office:word" xmlns:w="http://schemas.openxmlformats.org/wordprocessingml/2006/main" xmlns:w14="http://schemas.microsoft.com/office/word/2010/wordml" xmlns:wpg="http://schemas.microsoft.com/office/word/2010/wordprocessingGroup" xmlns:wpi="http://schemas.microsoft.com/office/word/2010/wordprocessingInk" xmlns:wne="http://schemas.microsoft.com/office/word/2006/wordml" xmlns:wps="http://schemas.microsoft.com/office/word/2010/wordprocessingShape" mc:Ignorable="w14 wp14">
+<w:document xmlns:ve="http://schemas.openxmlformats.org/markup-compatibility/2006" xmlns:o="urn:schemas-microsoft-com:office:office" xmlns:r="http://schemas.openxmlformats.org/officeDocument/2006/relationships" xmlns:m="http://schemas.openxmlformats.org/officeDocument/2006/math" xmlns:v="urn:schemas-microsoft-com:vml" xmlns:wp="http://schemas.openxmlformats.org/drawingml/2006/wordprocessingDrawing" xmlns:w10="urn:schemas-microsoft-com:office:word" xmlns:w="http://schemas.openxmlformats.org/wordprocessingml/2006/main" xmlns:wne="http://schemas.microsoft.com/office/word/2006/wordml">
   <w:body>
     <w:tbl>
       <w:tblPr>
         <w:tblpPr w:leftFromText="180" w:rightFromText="180" w:horzAnchor="margin" w:tblpY="978"/>
         <w:tblW w:w="0" w:type="auto"/>
         <w:tblLayout w:type="fixed"/>
-        <w:tblLook w:val="0000" w:firstRow="0" w:lastRow="0" w:firstColumn="0" w:lastColumn="0" w:noHBand="0" w:noVBand="0"/>
+        <w:tblLook w:val="0000"/>
       </w:tblPr>
       <w:tblGrid>
         <w:gridCol w:w="2448"/>
@@ -166,7 +166,6 @@
         <w:rPr>
           <w:noProof/>
           <w:color w:val="FF0000"/>
-          <w:lang w:val="vi-VN" w:eastAsia="vi-VN"/>
         </w:rPr>
         <w:drawing>
           <wp:anchor distT="0" distB="0" distL="114300" distR="114300" simplePos="0" relativeHeight="251659264" behindDoc="0" locked="0" layoutInCell="1" allowOverlap="1">
@@ -194,7 +193,7 @@
                     </pic:cNvPicPr>
                   </pic:nvPicPr>
                   <pic:blipFill>
-                    <a:blip r:embed="rId9" cstate="print"/>
+                    <a:blip r:embed="rId8" cstate="print"/>
                     <a:srcRect/>
                     <a:stretch>
                       <a:fillRect/>
@@ -299,7 +298,7 @@
           <w:insideV w:val="single" w:sz="6" w:space="0" w:color="auto"/>
         </w:tblBorders>
         <w:tblLayout w:type="fixed"/>
-        <w:tblLook w:val="0000" w:firstRow="0" w:lastRow="0" w:firstColumn="0" w:lastColumn="0" w:noHBand="0" w:noVBand="0"/>
+        <w:tblLook w:val="0000"/>
       </w:tblPr>
       <w:tblGrid>
         <w:gridCol w:w="2718"/>
@@ -682,7 +681,7 @@
         <w:tblW w:w="0" w:type="auto"/>
         <w:tblInd w:w="-12" w:type="dxa"/>
         <w:tblLayout w:type="fixed"/>
-        <w:tblLook w:val="0000" w:firstRow="0" w:lastRow="0" w:firstColumn="0" w:lastColumn="0" w:noHBand="0" w:noVBand="0"/>
+        <w:tblLook w:val="0000"/>
       </w:tblPr>
       <w:tblGrid>
         <w:gridCol w:w="2304"/>
@@ -956,14 +955,6 @@
               </w:rPr>
               <w:t>/05</w:t>
             </w:r>
-            <w:r>
-              <w:rPr>
-                <w:rFonts w:ascii="Arial" w:hAnsi="Arial" w:cs="Arial"/>
-                <w:sz w:val="22"/>
-                <w:szCs w:val="22"/>
-              </w:rPr>
-              <w:t xml:space="preserve"> </w:t>
-            </w:r>
           </w:p>
           <w:p>
             <w:pPr>
@@ -1182,13 +1173,13 @@
         <w:tblStyle w:val="TableGrid"/>
         <w:tblW w:w="4858" w:type="pct"/>
         <w:tblInd w:w="-743" w:type="dxa"/>
-        <w:tblLook w:val="04A0" w:firstRow="1" w:lastRow="0" w:firstColumn="1" w:lastColumn="0" w:noHBand="0" w:noVBand="1"/>
+        <w:tblLook w:val="04A0"/>
       </w:tblPr>
       <w:tblGrid>
-        <w:gridCol w:w="1155"/>
-        <w:gridCol w:w="3692"/>
-        <w:gridCol w:w="3887"/>
-        <w:gridCol w:w="1410"/>
+        <w:gridCol w:w="1144"/>
+        <w:gridCol w:w="3682"/>
+        <w:gridCol w:w="3878"/>
+        <w:gridCol w:w="1440"/>
       </w:tblGrid>
       <w:tr>
         <w:trPr>
@@ -1330,7 +1321,14 @@
                 <w:rFonts w:ascii="Arial" w:hAnsi="Arial" w:cs="Arial"/>
                 <w:lang w:val="en-US"/>
               </w:rPr>
-              <w:t>Kiến Minh và H.Phúc làm phần Inspection. Thanh tra đánh giá lại toàn bộ chương trình mình.</w:t>
+              <w:t>Văn Nhiều</w:t>
+            </w:r>
+            <w:r>
+              <w:rPr>
+                <w:rFonts w:ascii="Arial" w:hAnsi="Arial" w:cs="Arial"/>
+                <w:lang w:val="en-US"/>
+              </w:rPr>
+              <w:t xml:space="preserve"> và H.Phúc làm phần Inspection. Thanh tra đánh giá lại toàn bộ chương trình mình.</w:t>
             </w:r>
           </w:p>
           <w:p>
@@ -1457,13 +1455,6 @@
                 <w:color w:val="FF0000"/>
               </w:rPr>
               <w:t>6</w:t>
-            </w:r>
-            <w:r>
-              <w:rPr>
-                <w:b/>
-                <w:color w:val="FF0000"/>
-              </w:rPr>
-              <w:t xml:space="preserve"> </w:t>
             </w:r>
             <w:r>
               <w:rPr>
@@ -1648,13 +1639,6 @@
                 <w:color w:val="FF0000"/>
               </w:rPr>
               <w:t>Trước 21h thứ 5</w:t>
-            </w:r>
-            <w:r>
-              <w:rPr>
-                <w:b/>
-                <w:color w:val="FF0000"/>
-              </w:rPr>
-              <w:t xml:space="preserve"> </w:t>
             </w:r>
             <w:r>
               <w:rPr>
@@ -1813,21 +1797,7 @@
                 <w:b/>
                 <w:color w:val="FF0000"/>
               </w:rPr>
-              <w:t>6</w:t>
-            </w:r>
-            <w:r>
-              <w:rPr>
-                <w:b/>
-                <w:color w:val="FF0000"/>
-              </w:rPr>
-              <w:t xml:space="preserve"> </w:t>
-            </w:r>
-            <w:r>
-              <w:rPr>
-                <w:b/>
-                <w:color w:val="FF0000"/>
-              </w:rPr>
-              <w:t>28</w:t>
+              <w:t>628</w:t>
             </w:r>
             <w:r>
               <w:rPr>
@@ -1922,12 +1892,6 @@
               </w:rPr>
               <w:t>lần nữa.</w:t>
             </w:r>
-            <w:r>
-              <w:rPr>
-                <w:rFonts w:ascii="Arial" w:hAnsi="Arial" w:cs="Arial"/>
-              </w:rPr>
-              <w:t xml:space="preserve"> </w:t>
-            </w:r>
           </w:p>
           <w:p>
             <w:pPr>
@@ -2014,13 +1978,6 @@
                 <w:color w:val="FF0000"/>
               </w:rPr>
               <w:t>5</w:t>
-            </w:r>
-            <w:r>
-              <w:rPr>
-                <w:b/>
-                <w:color w:val="FF0000"/>
-              </w:rPr>
-              <w:t xml:space="preserve"> </w:t>
             </w:r>
             <w:r>
               <w:rPr>
@@ -2209,21 +2166,7 @@
                 <w:b/>
                 <w:color w:val="FF0000"/>
               </w:rPr>
-              <w:t>6</w:t>
-            </w:r>
-            <w:r>
-              <w:rPr>
-                <w:b/>
-                <w:color w:val="FF0000"/>
-              </w:rPr>
-              <w:t xml:space="preserve"> </w:t>
-            </w:r>
-            <w:r>
-              <w:rPr>
-                <w:b/>
-                <w:color w:val="FF0000"/>
-              </w:rPr>
-              <w:t>28</w:t>
+              <w:t>628</w:t>
             </w:r>
             <w:r>
               <w:rPr>
@@ -2519,9 +2462,9 @@
       </w:r>
     </w:p>
     <w:sectPr>
-      <w:headerReference w:type="default" r:id="rId10"/>
-      <w:footerReference w:type="default" r:id="rId11"/>
-      <w:footerReference w:type="first" r:id="rId12"/>
+      <w:headerReference w:type="default" r:id="rId9"/>
+      <w:footerReference w:type="default" r:id="rId10"/>
+      <w:footerReference w:type="first" r:id="rId11"/>
       <w:pgSz w:w="12240" w:h="15840" w:code="1"/>
       <w:pgMar w:top="995" w:right="1008" w:bottom="864" w:left="1008" w:header="720" w:footer="648" w:gutter="0"/>
       <w:pgNumType w:start="1" w:chapStyle="1"/>
@@ -2534,15 +2477,15 @@
 </file>
 
 <file path=word/endnotes.xml><?xml version="1.0" encoding="utf-8"?>
-<w:endnotes xmlns:wpc="http://schemas.microsoft.com/office/word/2010/wordprocessingCanvas" xmlns:mc="http://schemas.openxmlformats.org/markup-compatibility/2006" xmlns:o="urn:schemas-microsoft-com:office:office" xmlns:r="http://schemas.openxmlformats.org/officeDocument/2006/relationships" xmlns:m="http://schemas.openxmlformats.org/officeDocument/2006/math" xmlns:v="urn:schemas-microsoft-com:vml" xmlns:wp14="http://schemas.microsoft.com/office/word/2010/wordprocessingDrawing" xmlns:wp="http://schemas.openxmlformats.org/drawingml/2006/wordprocessingDrawing" xmlns:w10="urn:schemas-microsoft-com:office:word" xmlns:w="http://schemas.openxmlformats.org/wordprocessingml/2006/main" xmlns:w14="http://schemas.microsoft.com/office/word/2010/wordml" xmlns:wpg="http://schemas.microsoft.com/office/word/2010/wordprocessingGroup" xmlns:wpi="http://schemas.microsoft.com/office/word/2010/wordprocessingInk" xmlns:wne="http://schemas.microsoft.com/office/word/2006/wordml" xmlns:wps="http://schemas.microsoft.com/office/word/2010/wordprocessingShape" mc:Ignorable="w14 wp14">
-  <w:endnote w:type="separator" w:id="-1">
+<w:endnotes xmlns:ve="http://schemas.openxmlformats.org/markup-compatibility/2006" xmlns:o="urn:schemas-microsoft-com:office:office" xmlns:r="http://schemas.openxmlformats.org/officeDocument/2006/relationships" xmlns:m="http://schemas.openxmlformats.org/officeDocument/2006/math" xmlns:v="urn:schemas-microsoft-com:vml" xmlns:wp="http://schemas.openxmlformats.org/drawingml/2006/wordprocessingDrawing" xmlns:w10="urn:schemas-microsoft-com:office:word" xmlns:w="http://schemas.openxmlformats.org/wordprocessingml/2006/main" xmlns:wne="http://schemas.microsoft.com/office/word/2006/wordml">
+  <w:endnote w:type="separator" w:id="0">
     <w:p>
       <w:r>
         <w:separator/>
       </w:r>
     </w:p>
   </w:endnote>
-  <w:endnote w:type="continuationSeparator" w:id="0">
+  <w:endnote w:type="continuationSeparator" w:id="1">
     <w:p>
       <w:r>
         <w:continuationSeparator/>
@@ -2553,7 +2496,7 @@
 </file>
 
 <file path=word/footer1.xml><?xml version="1.0" encoding="utf-8"?>
-<w:ftr xmlns:wpc="http://schemas.microsoft.com/office/word/2010/wordprocessingCanvas" xmlns:mc="http://schemas.openxmlformats.org/markup-compatibility/2006" xmlns:o="urn:schemas-microsoft-com:office:office" xmlns:r="http://schemas.openxmlformats.org/officeDocument/2006/relationships" xmlns:m="http://schemas.openxmlformats.org/officeDocument/2006/math" xmlns:v="urn:schemas-microsoft-com:vml" xmlns:wp14="http://schemas.microsoft.com/office/word/2010/wordprocessingDrawing" xmlns:wp="http://schemas.openxmlformats.org/drawingml/2006/wordprocessingDrawing" xmlns:w10="urn:schemas-microsoft-com:office:word" xmlns:w="http://schemas.openxmlformats.org/wordprocessingml/2006/main" xmlns:w14="http://schemas.microsoft.com/office/word/2010/wordml" xmlns:wpg="http://schemas.microsoft.com/office/word/2010/wordprocessingGroup" xmlns:wpi="http://schemas.microsoft.com/office/word/2010/wordprocessingInk" xmlns:wne="http://schemas.microsoft.com/office/word/2006/wordml" xmlns:wps="http://schemas.microsoft.com/office/word/2010/wordprocessingShape" mc:Ignorable="w14 wp14">
+<w:ftr xmlns:ve="http://schemas.openxmlformats.org/markup-compatibility/2006" xmlns:o="urn:schemas-microsoft-com:office:office" xmlns:r="http://schemas.openxmlformats.org/officeDocument/2006/relationships" xmlns:m="http://schemas.openxmlformats.org/officeDocument/2006/math" xmlns:v="urn:schemas-microsoft-com:vml" xmlns:wp="http://schemas.openxmlformats.org/drawingml/2006/wordprocessingDrawing" xmlns:w10="urn:schemas-microsoft-com:office:word" xmlns:w="http://schemas.openxmlformats.org/wordprocessingml/2006/main" xmlns:wne="http://schemas.microsoft.com/office/word/2006/wordml">
   <w:p>
     <w:pPr>
       <w:pStyle w:val="Footer"/>
@@ -2615,7 +2558,7 @@
 </file>
 
 <file path=word/footer2.xml><?xml version="1.0" encoding="utf-8"?>
-<w:ftr xmlns:wpc="http://schemas.microsoft.com/office/word/2010/wordprocessingCanvas" xmlns:mc="http://schemas.openxmlformats.org/markup-compatibility/2006" xmlns:o="urn:schemas-microsoft-com:office:office" xmlns:r="http://schemas.openxmlformats.org/officeDocument/2006/relationships" xmlns:m="http://schemas.openxmlformats.org/officeDocument/2006/math" xmlns:v="urn:schemas-microsoft-com:vml" xmlns:wp14="http://schemas.microsoft.com/office/word/2010/wordprocessingDrawing" xmlns:wp="http://schemas.openxmlformats.org/drawingml/2006/wordprocessingDrawing" xmlns:w10="urn:schemas-microsoft-com:office:word" xmlns:w="http://schemas.openxmlformats.org/wordprocessingml/2006/main" xmlns:w14="http://schemas.microsoft.com/office/word/2010/wordml" xmlns:wpg="http://schemas.microsoft.com/office/word/2010/wordprocessingGroup" xmlns:wpi="http://schemas.microsoft.com/office/word/2010/wordprocessingInk" xmlns:wne="http://schemas.microsoft.com/office/word/2006/wordml" xmlns:wps="http://schemas.microsoft.com/office/word/2010/wordprocessingShape" mc:Ignorable="w14 wp14">
+<w:ftr xmlns:ve="http://schemas.openxmlformats.org/markup-compatibility/2006" xmlns:o="urn:schemas-microsoft-com:office:office" xmlns:r="http://schemas.openxmlformats.org/officeDocument/2006/relationships" xmlns:m="http://schemas.openxmlformats.org/officeDocument/2006/math" xmlns:v="urn:schemas-microsoft-com:vml" xmlns:wp="http://schemas.openxmlformats.org/drawingml/2006/wordprocessingDrawing" xmlns:w10="urn:schemas-microsoft-com:office:word" xmlns:w="http://schemas.openxmlformats.org/wordprocessingml/2006/main" xmlns:wne="http://schemas.microsoft.com/office/word/2006/wordml">
   <w:p>
     <w:pPr>
       <w:pStyle w:val="Footer"/>
@@ -2640,15 +2583,15 @@
 </file>
 
 <file path=word/footnotes.xml><?xml version="1.0" encoding="utf-8"?>
-<w:footnotes xmlns:wpc="http://schemas.microsoft.com/office/word/2010/wordprocessingCanvas" xmlns:mc="http://schemas.openxmlformats.org/markup-compatibility/2006" xmlns:o="urn:schemas-microsoft-com:office:office" xmlns:r="http://schemas.openxmlformats.org/officeDocument/2006/relationships" xmlns:m="http://schemas.openxmlformats.org/officeDocument/2006/math" xmlns:v="urn:schemas-microsoft-com:vml" xmlns:wp14="http://schemas.microsoft.com/office/word/2010/wordprocessingDrawing" xmlns:wp="http://schemas.openxmlformats.org/drawingml/2006/wordprocessingDrawing" xmlns:w10="urn:schemas-microsoft-com:office:word" xmlns:w="http://schemas.openxmlformats.org/wordprocessingml/2006/main" xmlns:w14="http://schemas.microsoft.com/office/word/2010/wordml" xmlns:wpg="http://schemas.microsoft.com/office/word/2010/wordprocessingGroup" xmlns:wpi="http://schemas.microsoft.com/office/word/2010/wordprocessingInk" xmlns:wne="http://schemas.microsoft.com/office/word/2006/wordml" xmlns:wps="http://schemas.microsoft.com/office/word/2010/wordprocessingShape" mc:Ignorable="w14 wp14">
-  <w:footnote w:type="separator" w:id="-1">
+<w:footnotes xmlns:ve="http://schemas.openxmlformats.org/markup-compatibility/2006" xmlns:o="urn:schemas-microsoft-com:office:office" xmlns:r="http://schemas.openxmlformats.org/officeDocument/2006/relationships" xmlns:m="http://schemas.openxmlformats.org/officeDocument/2006/math" xmlns:v="urn:schemas-microsoft-com:vml" xmlns:wp="http://schemas.openxmlformats.org/drawingml/2006/wordprocessingDrawing" xmlns:w10="urn:schemas-microsoft-com:office:word" xmlns:w="http://schemas.openxmlformats.org/wordprocessingml/2006/main" xmlns:wne="http://schemas.microsoft.com/office/word/2006/wordml">
+  <w:footnote w:type="separator" w:id="0">
     <w:p>
       <w:r>
         <w:separator/>
       </w:r>
     </w:p>
   </w:footnote>
-  <w:footnote w:type="continuationSeparator" w:id="0">
+  <w:footnote w:type="continuationSeparator" w:id="1">
     <w:p>
       <w:r>
         <w:continuationSeparator/>
@@ -2659,38 +2602,25 @@
 </file>
 
 <file path=word/header1.xml><?xml version="1.0" encoding="utf-8"?>
-<w:hdr xmlns:wpc="http://schemas.microsoft.com/office/word/2010/wordprocessingCanvas" xmlns:mc="http://schemas.openxmlformats.org/markup-compatibility/2006" xmlns:o="urn:schemas-microsoft-com:office:office" xmlns:r="http://schemas.openxmlformats.org/officeDocument/2006/relationships" xmlns:m="http://schemas.openxmlformats.org/officeDocument/2006/math" xmlns:v="urn:schemas-microsoft-com:vml" xmlns:wp14="http://schemas.microsoft.com/office/word/2010/wordprocessingDrawing" xmlns:wp="http://schemas.openxmlformats.org/drawingml/2006/wordprocessingDrawing" xmlns:w10="urn:schemas-microsoft-com:office:word" xmlns:w="http://schemas.openxmlformats.org/wordprocessingml/2006/main" xmlns:w14="http://schemas.microsoft.com/office/word/2010/wordml" xmlns:wpg="http://schemas.microsoft.com/office/word/2010/wordprocessingGroup" xmlns:wpi="http://schemas.microsoft.com/office/word/2010/wordprocessingInk" xmlns:wne="http://schemas.microsoft.com/office/word/2006/wordml" xmlns:wps="http://schemas.microsoft.com/office/word/2010/wordprocessingShape" mc:Ignorable="w14 wp14">
+<w:hdr xmlns:ve="http://schemas.openxmlformats.org/markup-compatibility/2006" xmlns:o="urn:schemas-microsoft-com:office:office" xmlns:r="http://schemas.openxmlformats.org/officeDocument/2006/relationships" xmlns:m="http://schemas.openxmlformats.org/officeDocument/2006/math" xmlns:v="urn:schemas-microsoft-com:vml" xmlns:wp="http://schemas.openxmlformats.org/drawingml/2006/wordprocessingDrawing" xmlns:w10="urn:schemas-microsoft-com:office:word" xmlns:w="http://schemas.openxmlformats.org/wordprocessingml/2006/main" xmlns:wne="http://schemas.microsoft.com/office/word/2006/wordml">
   <w:p>
     <w:pPr>
       <w:pStyle w:val="Header"/>
     </w:pPr>
-    <w:r>
-      <w:fldChar w:fldCharType="begin"/>
-    </w:r>
-    <w:r>
-      <w:instrText xml:space="preserve"> STYLEREF "Project Name" \* MERGEFORMAT </w:instrText>
-    </w:r>
-    <w:r>
-      <w:fldChar w:fldCharType="separate"/>
-    </w:r>
-    <w:r>
-      <w:rPr>
-        <w:noProof/>
-      </w:rPr>
-      <w:t>Tự học toán lớp 8 – &lt;Kế hoạch tuần 7&gt;</w:t>
-    </w:r>
-    <w:r>
-      <w:rPr>
-        <w:noProof/>
-      </w:rPr>
-      <w:fldChar w:fldCharType="end"/>
-    </w:r>
+    <w:fldSimple w:instr=" STYLEREF &quot;Project Name&quot; \* MERGEFORMAT ">
+      <w:r>
+        <w:rPr>
+          <w:noProof/>
+        </w:rPr>
+        <w:t>Tự học toán lớp 8 – &lt;Kế hoạch tuần 7&gt;</w:t>
+      </w:r>
+    </w:fldSimple>
   </w:p>
 </w:hdr>
 </file>
 
 <file path=word/numbering.xml><?xml version="1.0" encoding="utf-8"?>
-<w:numbering xmlns:wpc="http://schemas.microsoft.com/office/word/2010/wordprocessingCanvas" xmlns:mc="http://schemas.openxmlformats.org/markup-compatibility/2006" xmlns:o="urn:schemas-microsoft-com:office:office" xmlns:r="http://schemas.openxmlformats.org/officeDocument/2006/relationships" xmlns:m="http://schemas.openxmlformats.org/officeDocument/2006/math" xmlns:v="urn:schemas-microsoft-com:vml" xmlns:wp14="http://schemas.microsoft.com/office/word/2010/wordprocessingDrawing" xmlns:wp="http://schemas.openxmlformats.org/drawingml/2006/wordprocessingDrawing" xmlns:w10="urn:schemas-microsoft-com:office:word" xmlns:w="http://schemas.openxmlformats.org/wordprocessingml/2006/main" xmlns:w14="http://schemas.microsoft.com/office/word/2010/wordml" xmlns:wpg="http://schemas.microsoft.com/office/word/2010/wordprocessingGroup" xmlns:wpi="http://schemas.microsoft.com/office/word/2010/wordprocessingInk" xmlns:wne="http://schemas.microsoft.com/office/word/2006/wordml" xmlns:wps="http://schemas.microsoft.com/office/word/2010/wordprocessingShape" mc:Ignorable="w14 wp14">
+<w:numbering xmlns:ve="http://schemas.openxmlformats.org/markup-compatibility/2006" xmlns:o="urn:schemas-microsoft-com:office:office" xmlns:r="http://schemas.openxmlformats.org/officeDocument/2006/relationships" xmlns:m="http://schemas.openxmlformats.org/officeDocument/2006/math" xmlns:v="urn:schemas-microsoft-com:vml" xmlns:wp="http://schemas.openxmlformats.org/drawingml/2006/wordprocessingDrawing" xmlns:w10="urn:schemas-microsoft-com:office:word" xmlns:w="http://schemas.openxmlformats.org/wordprocessingml/2006/main" xmlns:wne="http://schemas.microsoft.com/office/word/2006/wordml">
   <w:abstractNum w:abstractNumId="0">
     <w:nsid w:val="00000001"/>
     <w:multiLevelType w:val="multilevel"/>
@@ -3098,14 +3028,6 @@
         <w:u w:val="none"/>
         <w:vertAlign w:val="baseline"/>
         <w:em w:val="none"/>
-        <w14:shadow w14:blurRad="0" w14:dist="0" w14:dir="0" w14:sx="0" w14:sy="0" w14:kx="0" w14:ky="0" w14:algn="none">
-          <w14:srgbClr w14:val="000000"/>
-        </w14:shadow>
-        <w14:textOutline w14:w="0" w14:cap="rnd" w14:cmpd="sng" w14:algn="ctr">
-          <w14:noFill/>
-          <w14:prstDash w14:val="solid"/>
-          <w14:bevel/>
-        </w14:textOutline>
       </w:rPr>
     </w:lvl>
     <w:lvl w:ilvl="4">
@@ -7831,7 +7753,1070 @@
 </file>
 
 <file path=word/styles.xml><?xml version="1.0" encoding="utf-8"?>
-<w:styles xmlns:mc="http://schemas.openxmlformats.org/markup-compatibility/2006" xmlns:r="http://schemas.openxmlformats.org/officeDocument/2006/relationships" xmlns:w="http://schemas.openxmlformats.org/wordprocessingml/2006/main" xmlns:w14="http://schemas.microsoft.com/office/word/2010/wordml" mc:Ignorable="w14">
+<w:styles xmlns:r="http://schemas.openxmlformats.org/officeDocument/2006/relationships" xmlns:w="http://schemas.openxmlformats.org/wordprocessingml/2006/main">
+  <w:docDefaults>
+    <w:rPrDefault>
+      <w:rPr>
+        <w:rFonts w:asciiTheme="minorHAnsi" w:eastAsiaTheme="minorHAnsi" w:hAnsiTheme="minorHAnsi" w:cstheme="minorBidi"/>
+        <w:sz w:val="22"/>
+        <w:szCs w:val="22"/>
+        <w:lang w:val="vi-VN" w:eastAsia="en-US" w:bidi="ar-SA"/>
+      </w:rPr>
+    </w:rPrDefault>
+    <w:pPrDefault>
+      <w:pPr>
+        <w:spacing w:after="200" w:line="276" w:lineRule="auto"/>
+        <w:ind w:left="720"/>
+      </w:pPr>
+    </w:pPrDefault>
+  </w:docDefaults>
+  <w:latentStyles w:defLockedState="0" w:defUIPriority="99" w:defSemiHidden="1" w:defUnhideWhenUsed="1" w:defQFormat="0" w:count="267">
+    <w:lsdException w:name="Normal" w:semiHidden="0" w:uiPriority="0" w:unhideWhenUsed="0" w:qFormat="1"/>
+    <w:lsdException w:name="heading 1" w:semiHidden="0" w:uiPriority="0" w:unhideWhenUsed="0" w:qFormat="1"/>
+    <w:lsdException w:name="heading 2" w:uiPriority="9" w:qFormat="1"/>
+    <w:lsdException w:name="heading 3" w:uiPriority="9" w:qFormat="1"/>
+    <w:lsdException w:name="heading 4" w:uiPriority="9" w:qFormat="1"/>
+    <w:lsdException w:name="heading 5" w:uiPriority="9" w:qFormat="1"/>
+    <w:lsdException w:name="heading 6" w:uiPriority="9" w:qFormat="1"/>
+    <w:lsdException w:name="heading 7" w:uiPriority="9" w:qFormat="1"/>
+    <w:lsdException w:name="heading 8" w:uiPriority="9" w:qFormat="1"/>
+    <w:lsdException w:name="heading 9" w:uiPriority="9" w:qFormat="1"/>
+    <w:lsdException w:name="toc 1" w:uiPriority="39" w:qFormat="1"/>
+    <w:lsdException w:name="toc 2" w:uiPriority="39" w:qFormat="1"/>
+    <w:lsdException w:name="toc 3" w:uiPriority="39" w:qFormat="1"/>
+    <w:lsdException w:name="toc 4" w:uiPriority="39"/>
+    <w:lsdException w:name="toc 5" w:uiPriority="39"/>
+    <w:lsdException w:name="toc 6" w:uiPriority="39"/>
+    <w:lsdException w:name="toc 7" w:uiPriority="39"/>
+    <w:lsdException w:name="toc 8" w:uiPriority="39"/>
+    <w:lsdException w:name="toc 9" w:uiPriority="39"/>
+    <w:lsdException w:name="header" w:uiPriority="0"/>
+    <w:lsdException w:name="footer" w:uiPriority="0"/>
+    <w:lsdException w:name="caption" w:uiPriority="35" w:qFormat="1"/>
+    <w:lsdException w:name="page number" w:uiPriority="0"/>
+    <w:lsdException w:name="Title" w:semiHidden="0" w:uiPriority="0" w:unhideWhenUsed="0" w:qFormat="1"/>
+    <w:lsdException w:name="Default Paragraph Font" w:uiPriority="1"/>
+    <w:lsdException w:name="Body Text" w:uiPriority="0"/>
+    <w:lsdException w:name="Subtitle" w:semiHidden="0" w:uiPriority="11" w:unhideWhenUsed="0" w:qFormat="1"/>
+    <w:lsdException w:name="Block Text" w:uiPriority="0"/>
+    <w:lsdException w:name="Strong" w:semiHidden="0" w:uiPriority="22" w:unhideWhenUsed="0" w:qFormat="1"/>
+    <w:lsdException w:name="Emphasis" w:semiHidden="0" w:uiPriority="20" w:unhideWhenUsed="0" w:qFormat="1"/>
+    <w:lsdException w:name="Table Grid" w:semiHidden="0" w:uiPriority="59" w:unhideWhenUsed="0"/>
+    <w:lsdException w:name="Placeholder Text" w:unhideWhenUsed="0"/>
+    <w:lsdException w:name="No Spacing" w:semiHidden="0" w:uiPriority="1" w:unhideWhenUsed="0" w:qFormat="1"/>
+    <w:lsdException w:name="Light Shading" w:semiHidden="0" w:uiPriority="60" w:unhideWhenUsed="0"/>
+    <w:lsdException w:name="Light List" w:semiHidden="0" w:uiPriority="61" w:unhideWhenUsed="0"/>
+    <w:lsdException w:name="Light Grid" w:semiHidden="0" w:uiPriority="62" w:unhideWhenUsed="0"/>
+    <w:lsdException w:name="Medium Shading 1" w:semiHidden="0" w:uiPriority="63" w:unhideWhenUsed="0"/>
+    <w:lsdException w:name="Medium Shading 2" w:semiHidden="0" w:uiPriority="64" w:unhideWhenUsed="0"/>
+    <w:lsdException w:name="Medium List 1" w:semiHidden="0" w:uiPriority="65" w:unhideWhenUsed="0"/>
+    <w:lsdException w:name="Medium List 2" w:semiHidden="0" w:uiPriority="66" w:unhideWhenUsed="0"/>
+    <w:lsdException w:name="Medium Grid 1" w:semiHidden="0" w:uiPriority="67" w:unhideWhenUsed="0"/>
+    <w:lsdException w:name="Medium Grid 2" w:semiHidden="0" w:uiPriority="68" w:unhideWhenUsed="0"/>
+    <w:lsdException w:name="Medium Grid 3" w:semiHidden="0" w:uiPriority="69" w:unhideWhenUsed="0"/>
+    <w:lsdException w:name="Dark List" w:semiHidden="0" w:uiPriority="70" w:unhideWhenUsed="0"/>
+    <w:lsdException w:name="Colorful Shading" w:semiHidden="0" w:uiPriority="71" w:unhideWhenUsed="0"/>
+    <w:lsdException w:name="Colorful List" w:semiHidden="0" w:uiPriority="72" w:unhideWhenUsed="0"/>
+    <w:lsdException w:name="Colorful Grid" w:semiHidden="0" w:uiPriority="73" w:unhideWhenUsed="0"/>
+    <w:lsdException w:name="Light Shading Accent 1" w:semiHidden="0" w:uiPriority="60" w:unhideWhenUsed="0"/>
+    <w:lsdException w:name="Light List Accent 1" w:semiHidden="0" w:uiPriority="61" w:unhideWhenUsed="0"/>
+    <w:lsdException w:name="Light Grid Accent 1" w:semiHidden="0" w:uiPriority="62" w:unhideWhenUsed="0"/>
+    <w:lsdException w:name="Medium Shading 1 Accent 1" w:semiHidden="0" w:uiPriority="63" w:unhideWhenUsed="0"/>
+    <w:lsdException w:name="Medium Shading 2 Accent 1" w:semiHidden="0" w:uiPriority="64" w:unhideWhenUsed="0"/>
+    <w:lsdException w:name="Medium List 1 Accent 1" w:semiHidden="0" w:uiPriority="65" w:unhideWhenUsed="0"/>
+    <w:lsdException w:name="Revision" w:unhideWhenUsed="0"/>
+    <w:lsdException w:name="List Paragraph" w:semiHidden="0" w:uiPriority="34" w:unhideWhenUsed="0" w:qFormat="1"/>
+    <w:lsdException w:name="Quote" w:semiHidden="0" w:uiPriority="29" w:unhideWhenUsed="0" w:qFormat="1"/>
+    <w:lsdException w:name="Intense Quote" w:semiHidden="0" w:uiPriority="30" w:unhideWhenUsed="0" w:qFormat="1"/>
+    <w:lsdException w:name="Medium List 2 Accent 1" w:semiHidden="0" w:uiPriority="66" w:unhideWhenUsed="0"/>
+    <w:lsdException w:name="Medium Grid 1 Accent 1" w:semiHidden="0" w:uiPriority="67" w:unhideWhenUsed="0"/>
+    <w:lsdException w:name="Medium Grid 2 Accent 1" w:semiHidden="0" w:uiPriority="68" w:unhideWhenUsed="0"/>
+    <w:lsdException w:name="Medium Grid 3 Accent 1" w:semiHidden="0" w:uiPriority="69" w:unhideWhenUsed="0"/>
+    <w:lsdException w:name="Dark List Accent 1" w:semiHidden="0" w:uiPriority="70" w:unhideWhenUsed="0"/>
+    <w:lsdException w:name="Colorful Shading Accent 1" w:semiHidden="0" w:uiPriority="71" w:unhideWhenUsed="0"/>
+    <w:lsdException w:name="Colorful List Accent 1" w:semiHidden="0" w:uiPriority="72" w:unhideWhenUsed="0"/>
+    <w:lsdException w:name="Colorful Grid Accent 1" w:semiHidden="0" w:uiPriority="73" w:unhideWhenUsed="0"/>
+    <w:lsdException w:name="Light Shading Accent 2" w:semiHidden="0" w:uiPriority="60" w:unhideWhenUsed="0"/>
+    <w:lsdException w:name="Light List Accent 2" w:semiHidden="0" w:uiPriority="61" w:unhideWhenUsed="0"/>
+    <w:lsdException w:name="Light Grid Accent 2" w:semiHidden="0" w:uiPriority="62" w:unhideWhenUsed="0"/>
+    <w:lsdException w:name="Medium Shading 1 Accent 2" w:semiHidden="0" w:uiPriority="63" w:unhideWhenUsed="0"/>
+    <w:lsdException w:name="Medium Shading 2 Accent 2" w:semiHidden="0" w:uiPriority="64" w:unhideWhenUsed="0"/>
+    <w:lsdException w:name="Medium List 1 Accent 2" w:semiHidden="0" w:uiPriority="65" w:unhideWhenUsed="0"/>
+    <w:lsdException w:name="Medium List 2 Accent 2" w:semiHidden="0" w:uiPriority="66" w:unhideWhenUsed="0"/>
+    <w:lsdException w:name="Medium Grid 1 Accent 2" w:semiHidden="0" w:uiPriority="67" w:unhideWhenUsed="0"/>
+    <w:lsdException w:name="Medium Grid 2 Accent 2" w:semiHidden="0" w:uiPriority="68" w:unhideWhenUsed="0"/>
+    <w:lsdException w:name="Medium Grid 3 Accent 2" w:semiHidden="0" w:uiPriority="69" w:unhideWhenUsed="0"/>
+    <w:lsdException w:name="Dark List Accent 2" w:semiHidden="0" w:uiPriority="70" w:unhideWhenUsed="0"/>
+    <w:lsdException w:name="Colorful Shading Accent 2" w:semiHidden="0" w:uiPriority="71" w:unhideWhenUsed="0"/>
+    <w:lsdException w:name="Colorful List Accent 2" w:semiHidden="0" w:uiPriority="72" w:unhideWhenUsed="0"/>
+    <w:lsdException w:name="Colorful Grid Accent 2" w:semiHidden="0" w:uiPriority="73" w:unhideWhenUsed="0"/>
+    <w:lsdException w:name="Light Shading Accent 3" w:semiHidden="0" w:uiPriority="60" w:unhideWhenUsed="0"/>
+    <w:lsdException w:name="Light List Accent 3" w:semiHidden="0" w:uiPriority="61" w:unhideWhenUsed="0"/>
+    <w:lsdException w:name="Light Grid Accent 3" w:semiHidden="0" w:uiPriority="62" w:unhideWhenUsed="0"/>
+    <w:lsdException w:name="Medium Shading 1 Accent 3" w:semiHidden="0" w:uiPriority="63" w:unhideWhenUsed="0"/>
+    <w:lsdException w:name="Medium Shading 2 Accent 3" w:semiHidden="0" w:uiPriority="64" w:unhideWhenUsed="0"/>
+    <w:lsdException w:name="Medium List 1 Accent 3" w:semiHidden="0" w:uiPriority="65" w:unhideWhenUsed="0"/>
+    <w:lsdException w:name="Medium List 2 Accent 3" w:semiHidden="0" w:uiPriority="66" w:unhideWhenUsed="0"/>
+    <w:lsdException w:name="Medium Grid 1 Accent 3" w:semiHidden="0" w:uiPriority="67" w:unhideWhenUsed="0"/>
+    <w:lsdException w:name="Medium Grid 2 Accent 3" w:semiHidden="0" w:uiPriority="68" w:unhideWhenUsed="0"/>
+    <w:lsdException w:name="Medium Grid 3 Accent 3" w:semiHidden="0" w:uiPriority="69" w:unhideWhenUsed="0"/>
+    <w:lsdException w:name="Dark List Accent 3" w:semiHidden="0" w:uiPriority="70" w:unhideWhenUsed="0"/>
+    <w:lsdException w:name="Colorful Shading Accent 3" w:semiHidden="0" w:uiPriority="71" w:unhideWhenUsed="0"/>
+    <w:lsdException w:name="Colorful List Accent 3" w:semiHidden="0" w:uiPriority="72" w:unhideWhenUsed="0"/>
+    <w:lsdException w:name="Colorful Grid Accent 3" w:semiHidden="0" w:uiPriority="73" w:unhideWhenUsed="0"/>
+    <w:lsdException w:name="Light Shading Accent 4" w:semiHidden="0" w:uiPriority="60" w:unhideWhenUsed="0"/>
+    <w:lsdException w:name="Light List Accent 4" w:semiHidden="0" w:uiPriority="61" w:unhideWhenUsed="0"/>
+    <w:lsdException w:name="Light Grid Accent 4" w:semiHidden="0" w:uiPriority="62" w:unhideWhenUsed="0"/>
+    <w:lsdException w:name="Medium Shading 1 Accent 4" w:semiHidden="0" w:uiPriority="63" w:unhideWhenUsed="0"/>
+    <w:lsdException w:name="Medium Shading 2 Accent 4" w:semiHidden="0" w:uiPriority="64" w:unhideWhenUsed="0"/>
+    <w:lsdException w:name="Medium List 1 Accent 4" w:semiHidden="0" w:uiPriority="65" w:unhideWhenUsed="0"/>
+    <w:lsdException w:name="Medium List 2 Accent 4" w:semiHidden="0" w:uiPriority="66" w:unhideWhenUsed="0"/>
+    <w:lsdException w:name="Medium Grid 1 Accent 4" w:semiHidden="0" w:uiPriority="67" w:unhideWhenUsed="0"/>
+    <w:lsdException w:name="Medium Grid 2 Accent 4" w:semiHidden="0" w:uiPriority="68" w:unhideWhenUsed="0"/>
+    <w:lsdException w:name="Medium Grid 3 Accent 4" w:semiHidden="0" w:uiPriority="69" w:unhideWhenUsed="0"/>
+    <w:lsdException w:name="Dark List Accent 4" w:semiHidden="0" w:uiPriority="70" w:unhideWhenUsed="0"/>
+    <w:lsdException w:name="Colorful Shading Accent 4" w:semiHidden="0" w:uiPriority="71" w:unhideWhenUsed="0"/>
+    <w:lsdException w:name="Colorful List Accent 4" w:semiHidden="0" w:uiPriority="72" w:unhideWhenUsed="0"/>
+    <w:lsdException w:name="Colorful Grid Accent 4" w:semiHidden="0" w:uiPriority="73" w:unhideWhenUsed="0"/>
+    <w:lsdException w:name="Light Shading Accent 5" w:semiHidden="0" w:uiPriority="60" w:unhideWhenUsed="0"/>
+    <w:lsdException w:name="Light List Accent 5" w:semiHidden="0" w:uiPriority="61" w:unhideWhenUsed="0"/>
+    <w:lsdException w:name="Light Grid Accent 5" w:semiHidden="0" w:uiPriority="62" w:unhideWhenUsed="0"/>
+    <w:lsdException w:name="Medium Shading 1 Accent 5" w:semiHidden="0" w:uiPriority="63" w:unhideWhenUsed="0"/>
+    <w:lsdException w:name="Medium Shading 2 Accent 5" w:semiHidden="0" w:uiPriority="64" w:unhideWhenUsed="0"/>
+    <w:lsdException w:name="Medium List 1 Accent 5" w:semiHidden="0" w:uiPriority="65" w:unhideWhenUsed="0"/>
+    <w:lsdException w:name="Medium List 2 Accent 5" w:semiHidden="0" w:uiPriority="66" w:unhideWhenUsed="0"/>
+    <w:lsdException w:name="Medium Grid 1 Accent 5" w:semiHidden="0" w:uiPriority="67" w:unhideWhenUsed="0"/>
+    <w:lsdException w:name="Medium Grid 2 Accent 5" w:semiHidden="0" w:uiPriority="68" w:unhideWhenUsed="0"/>
+    <w:lsdException w:name="Medium Grid 3 Accent 5" w:semiHidden="0" w:uiPriority="69" w:unhideWhenUsed="0"/>
+    <w:lsdException w:name="Dark List Accent 5" w:semiHidden="0" w:uiPriority="70" w:unhideWhenUsed="0"/>
+    <w:lsdException w:name="Colorful Shading Accent 5" w:semiHidden="0" w:uiPriority="71" w:unhideWhenUsed="0"/>
+    <w:lsdException w:name="Colorful List Accent 5" w:semiHidden="0" w:uiPriority="72" w:unhideWhenUsed="0"/>
+    <w:lsdException w:name="Colorful Grid Accent 5" w:semiHidden="0" w:uiPriority="73" w:unhideWhenUsed="0"/>
+    <w:lsdException w:name="Light Shading Accent 6" w:semiHidden="0" w:uiPriority="60" w:unhideWhenUsed="0"/>
+    <w:lsdException w:name="Light List Accent 6" w:semiHidden="0" w:uiPriority="61" w:unhideWhenUsed="0"/>
+    <w:lsdException w:name="Light Grid Accent 6" w:semiHidden="0" w:uiPriority="62" w:unhideWhenUsed="0"/>
+    <w:lsdException w:name="Medium Shading 1 Accent 6" w:semiHidden="0" w:uiPriority="63" w:unhideWhenUsed="0"/>
+    <w:lsdException w:name="Medium Shading 2 Accent 6" w:semiHidden="0" w:uiPriority="64" w:unhideWhenUsed="0"/>
+    <w:lsdException w:name="Medium List 1 Accent 6" w:semiHidden="0" w:uiPriority="65" w:unhideWhenUsed="0"/>
+    <w:lsdException w:name="Medium List 2 Accent 6" w:semiHidden="0" w:uiPriority="66" w:unhideWhenUsed="0"/>
+    <w:lsdException w:name="Medium Grid 1 Accent 6" w:semiHidden="0" w:uiPriority="67" w:unhideWhenUsed="0"/>
+    <w:lsdException w:name="Medium Grid 2 Accent 6" w:semiHidden="0" w:uiPriority="68" w:unhideWhenUsed="0"/>
+    <w:lsdException w:name="Medium Grid 3 Accent 6" w:semiHidden="0" w:uiPriority="69" w:unhideWhenUsed="0"/>
+    <w:lsdException w:name="Dark List Accent 6" w:semiHidden="0" w:uiPriority="70" w:unhideWhenUsed="0"/>
+    <w:lsdException w:name="Colorful Shading Accent 6" w:semiHidden="0" w:uiPriority="71" w:unhideWhenUsed="0"/>
+    <w:lsdException w:name="Colorful List Accent 6" w:semiHidden="0" w:uiPriority="72" w:unhideWhenUsed="0"/>
+    <w:lsdException w:name="Colorful Grid Accent 6" w:semiHidden="0" w:uiPriority="73" w:unhideWhenUsed="0"/>
+    <w:lsdException w:name="Subtle Emphasis" w:semiHidden="0" w:uiPriority="19" w:unhideWhenUsed="0" w:qFormat="1"/>
+    <w:lsdException w:name="Intense Emphasis" w:semiHidden="0" w:uiPriority="21" w:unhideWhenUsed="0" w:qFormat="1"/>
+    <w:lsdException w:name="Subtle Reference" w:semiHidden="0" w:uiPriority="31" w:unhideWhenUsed="0" w:qFormat="1"/>
+    <w:lsdException w:name="Intense Reference" w:semiHidden="0" w:uiPriority="32" w:unhideWhenUsed="0" w:qFormat="1"/>
+    <w:lsdException w:name="Book Title" w:semiHidden="0" w:uiPriority="33" w:unhideWhenUsed="0" w:qFormat="1"/>
+    <w:lsdException w:name="Bibliography" w:uiPriority="37"/>
+    <w:lsdException w:name="TOC Heading" w:uiPriority="39" w:qFormat="1"/>
+  </w:latentStyles>
+  <w:style w:type="paragraph" w:default="1" w:styleId="Normal">
+    <w:name w:val="Normal"/>
+    <w:qFormat/>
+    <w:rsid w:val="006A310F"/>
+    <w:pPr>
+      <w:spacing w:after="0" w:line="240" w:lineRule="auto"/>
+      <w:ind w:left="0"/>
+    </w:pPr>
+    <w:rPr>
+      <w:rFonts w:ascii="Arial" w:eastAsia="Times New Roman" w:hAnsi="Arial" w:cs="Times New Roman"/>
+      <w:szCs w:val="20"/>
+      <w:lang w:val="en-US"/>
+    </w:rPr>
+  </w:style>
+  <w:style w:type="paragraph" w:styleId="Heading1">
+    <w:name w:val="heading 1"/>
+    <w:basedOn w:val="Heading3"/>
+    <w:next w:val="ChapterTitle"/>
+    <w:link w:val="Heading1Char"/>
+    <w:qFormat/>
+    <w:rsid w:val="006A310F"/>
+    <w:pPr>
+      <w:keepLines w:val="0"/>
+      <w:numPr>
+        <w:ilvl w:val="0"/>
+      </w:numPr>
+      <w:spacing w:before="0" w:after="80"/>
+      <w:outlineLvl w:val="0"/>
+    </w:pPr>
+    <w:rPr>
+      <w:rFonts w:ascii="Arial" w:eastAsia="Times New Roman" w:hAnsi="Arial" w:cs="Times New Roman"/>
+      <w:bCs w:val="0"/>
+      <w:kern w:val="28"/>
+      <w:sz w:val="24"/>
+    </w:rPr>
+  </w:style>
+  <w:style w:type="paragraph" w:styleId="Heading2">
+    <w:name w:val="heading 2"/>
+    <w:basedOn w:val="Normal"/>
+    <w:next w:val="Normal"/>
+    <w:link w:val="Heading2Char"/>
+    <w:uiPriority w:val="9"/>
+    <w:unhideWhenUsed/>
+    <w:qFormat/>
+    <w:rsid w:val="00A016C2"/>
+    <w:pPr>
+      <w:keepNext/>
+      <w:keepLines/>
+      <w:numPr>
+        <w:ilvl w:val="1"/>
+        <w:numId w:val="25"/>
+      </w:numPr>
+      <w:spacing w:before="200"/>
+      <w:outlineLvl w:val="1"/>
+    </w:pPr>
+    <w:rPr>
+      <w:rFonts w:asciiTheme="majorHAnsi" w:eastAsiaTheme="majorEastAsia" w:hAnsiTheme="majorHAnsi" w:cstheme="majorBidi"/>
+      <w:b/>
+      <w:bCs/>
+      <w:sz w:val="26"/>
+      <w:szCs w:val="26"/>
+    </w:rPr>
+  </w:style>
+  <w:style w:type="paragraph" w:styleId="Heading3">
+    <w:name w:val="heading 3"/>
+    <w:basedOn w:val="Normal"/>
+    <w:next w:val="Normal"/>
+    <w:link w:val="Heading3Char"/>
+    <w:uiPriority w:val="9"/>
+    <w:unhideWhenUsed/>
+    <w:qFormat/>
+    <w:rsid w:val="00A016C2"/>
+    <w:pPr>
+      <w:keepNext/>
+      <w:keepLines/>
+      <w:numPr>
+        <w:ilvl w:val="2"/>
+        <w:numId w:val="25"/>
+      </w:numPr>
+      <w:spacing w:before="200"/>
+      <w:outlineLvl w:val="2"/>
+    </w:pPr>
+    <w:rPr>
+      <w:rFonts w:asciiTheme="majorHAnsi" w:eastAsiaTheme="majorEastAsia" w:hAnsiTheme="majorHAnsi" w:cstheme="majorBidi"/>
+      <w:b/>
+      <w:bCs/>
+    </w:rPr>
+  </w:style>
+  <w:style w:type="paragraph" w:styleId="Heading4">
+    <w:name w:val="heading 4"/>
+    <w:basedOn w:val="Normal"/>
+    <w:next w:val="Normal"/>
+    <w:link w:val="Heading4Char"/>
+    <w:uiPriority w:val="9"/>
+    <w:unhideWhenUsed/>
+    <w:qFormat/>
+    <w:rsid w:val="00FA4128"/>
+    <w:pPr>
+      <w:keepNext/>
+      <w:keepLines/>
+      <w:numPr>
+        <w:ilvl w:val="3"/>
+        <w:numId w:val="25"/>
+      </w:numPr>
+      <w:spacing w:before="200"/>
+      <w:outlineLvl w:val="3"/>
+    </w:pPr>
+    <w:rPr>
+      <w:rFonts w:asciiTheme="majorHAnsi" w:eastAsiaTheme="majorEastAsia" w:hAnsiTheme="majorHAnsi" w:cstheme="majorBidi"/>
+      <w:b/>
+      <w:bCs/>
+      <w:i/>
+      <w:iCs/>
+      <w:color w:val="4F81BD" w:themeColor="accent1"/>
+    </w:rPr>
+  </w:style>
+  <w:style w:type="paragraph" w:styleId="Heading5">
+    <w:name w:val="heading 5"/>
+    <w:basedOn w:val="Normal"/>
+    <w:next w:val="Normal"/>
+    <w:link w:val="Heading5Char"/>
+    <w:uiPriority w:val="9"/>
+    <w:unhideWhenUsed/>
+    <w:qFormat/>
+    <w:rsid w:val="009E3F51"/>
+    <w:pPr>
+      <w:keepNext/>
+      <w:keepLines/>
+      <w:numPr>
+        <w:ilvl w:val="4"/>
+        <w:numId w:val="25"/>
+      </w:numPr>
+      <w:spacing w:before="200"/>
+      <w:outlineLvl w:val="4"/>
+    </w:pPr>
+    <w:rPr>
+      <w:rFonts w:asciiTheme="majorHAnsi" w:eastAsiaTheme="majorEastAsia" w:hAnsiTheme="majorHAnsi" w:cstheme="majorBidi"/>
+      <w:color w:val="243F60" w:themeColor="accent1" w:themeShade="7F"/>
+    </w:rPr>
+  </w:style>
+  <w:style w:type="paragraph" w:styleId="Heading6">
+    <w:name w:val="heading 6"/>
+    <w:basedOn w:val="Normal"/>
+    <w:next w:val="Normal"/>
+    <w:link w:val="Heading6Char"/>
+    <w:uiPriority w:val="9"/>
+    <w:semiHidden/>
+    <w:unhideWhenUsed/>
+    <w:qFormat/>
+    <w:rsid w:val="00FE4253"/>
+    <w:pPr>
+      <w:keepNext/>
+      <w:keepLines/>
+      <w:numPr>
+        <w:ilvl w:val="5"/>
+        <w:numId w:val="25"/>
+      </w:numPr>
+      <w:spacing w:before="200"/>
+      <w:outlineLvl w:val="5"/>
+    </w:pPr>
+    <w:rPr>
+      <w:rFonts w:asciiTheme="majorHAnsi" w:eastAsiaTheme="majorEastAsia" w:hAnsiTheme="majorHAnsi" w:cstheme="majorBidi"/>
+      <w:i/>
+      <w:iCs/>
+      <w:color w:val="243F60" w:themeColor="accent1" w:themeShade="7F"/>
+    </w:rPr>
+  </w:style>
+  <w:style w:type="paragraph" w:styleId="Heading7">
+    <w:name w:val="heading 7"/>
+    <w:basedOn w:val="Normal"/>
+    <w:next w:val="Normal"/>
+    <w:link w:val="Heading7Char"/>
+    <w:uiPriority w:val="9"/>
+    <w:semiHidden/>
+    <w:unhideWhenUsed/>
+    <w:qFormat/>
+    <w:rsid w:val="00FE4253"/>
+    <w:pPr>
+      <w:keepNext/>
+      <w:keepLines/>
+      <w:numPr>
+        <w:ilvl w:val="6"/>
+        <w:numId w:val="25"/>
+      </w:numPr>
+      <w:spacing w:before="200"/>
+      <w:outlineLvl w:val="6"/>
+    </w:pPr>
+    <w:rPr>
+      <w:rFonts w:asciiTheme="majorHAnsi" w:eastAsiaTheme="majorEastAsia" w:hAnsiTheme="majorHAnsi" w:cstheme="majorBidi"/>
+      <w:i/>
+      <w:iCs/>
+      <w:color w:val="404040" w:themeColor="text1" w:themeTint="BF"/>
+    </w:rPr>
+  </w:style>
+  <w:style w:type="paragraph" w:styleId="Heading8">
+    <w:name w:val="heading 8"/>
+    <w:basedOn w:val="Normal"/>
+    <w:next w:val="Normal"/>
+    <w:link w:val="Heading8Char"/>
+    <w:uiPriority w:val="9"/>
+    <w:semiHidden/>
+    <w:unhideWhenUsed/>
+    <w:qFormat/>
+    <w:rsid w:val="00FE4253"/>
+    <w:pPr>
+      <w:keepNext/>
+      <w:keepLines/>
+      <w:numPr>
+        <w:ilvl w:val="7"/>
+        <w:numId w:val="25"/>
+      </w:numPr>
+      <w:spacing w:before="200"/>
+      <w:outlineLvl w:val="7"/>
+    </w:pPr>
+    <w:rPr>
+      <w:rFonts w:asciiTheme="majorHAnsi" w:eastAsiaTheme="majorEastAsia" w:hAnsiTheme="majorHAnsi" w:cstheme="majorBidi"/>
+      <w:color w:val="404040" w:themeColor="text1" w:themeTint="BF"/>
+      <w:sz w:val="20"/>
+    </w:rPr>
+  </w:style>
+  <w:style w:type="paragraph" w:styleId="Heading9">
+    <w:name w:val="heading 9"/>
+    <w:basedOn w:val="Normal"/>
+    <w:next w:val="Normal"/>
+    <w:link w:val="Heading9Char"/>
+    <w:uiPriority w:val="9"/>
+    <w:semiHidden/>
+    <w:unhideWhenUsed/>
+    <w:qFormat/>
+    <w:rsid w:val="00FE4253"/>
+    <w:pPr>
+      <w:keepNext/>
+      <w:keepLines/>
+      <w:numPr>
+        <w:ilvl w:val="8"/>
+        <w:numId w:val="25"/>
+      </w:numPr>
+      <w:spacing w:before="200"/>
+      <w:outlineLvl w:val="8"/>
+    </w:pPr>
+    <w:rPr>
+      <w:rFonts w:asciiTheme="majorHAnsi" w:eastAsiaTheme="majorEastAsia" w:hAnsiTheme="majorHAnsi" w:cstheme="majorBidi"/>
+      <w:i/>
+      <w:iCs/>
+      <w:color w:val="404040" w:themeColor="text1" w:themeTint="BF"/>
+      <w:sz w:val="20"/>
+    </w:rPr>
+  </w:style>
+  <w:style w:type="character" w:default="1" w:styleId="DefaultParagraphFont">
+    <w:name w:val="Default Paragraph Font"/>
+    <w:uiPriority w:val="1"/>
+    <w:semiHidden/>
+    <w:unhideWhenUsed/>
+  </w:style>
+  <w:style w:type="table" w:default="1" w:styleId="TableNormal">
+    <w:name w:val="Normal Table"/>
+    <w:uiPriority w:val="99"/>
+    <w:semiHidden/>
+    <w:unhideWhenUsed/>
+    <w:qFormat/>
+    <w:tblPr>
+      <w:tblInd w:w="0" w:type="dxa"/>
+      <w:tblCellMar>
+        <w:top w:w="0" w:type="dxa"/>
+        <w:left w:w="108" w:type="dxa"/>
+        <w:bottom w:w="0" w:type="dxa"/>
+        <w:right w:w="108" w:type="dxa"/>
+      </w:tblCellMar>
+    </w:tblPr>
+  </w:style>
+  <w:style w:type="numbering" w:default="1" w:styleId="NoList">
+    <w:name w:val="No List"/>
+    <w:uiPriority w:val="99"/>
+    <w:semiHidden/>
+    <w:unhideWhenUsed/>
+  </w:style>
+  <w:style w:type="character" w:customStyle="1" w:styleId="Heading1Char">
+    <w:name w:val="Heading 1 Char"/>
+    <w:basedOn w:val="DefaultParagraphFont"/>
+    <w:link w:val="Heading1"/>
+    <w:rsid w:val="006A310F"/>
+    <w:rPr>
+      <w:rFonts w:ascii="Arial" w:eastAsia="Times New Roman" w:hAnsi="Arial" w:cs="Times New Roman"/>
+      <w:b/>
+      <w:kern w:val="28"/>
+      <w:sz w:val="24"/>
+      <w:szCs w:val="20"/>
+      <w:lang w:val="en-US"/>
+    </w:rPr>
+  </w:style>
+  <w:style w:type="paragraph" w:customStyle="1" w:styleId="ChapterTitle">
+    <w:name w:val="Chapter Title"/>
+    <w:basedOn w:val="Normal"/>
+    <w:next w:val="BlockText"/>
+    <w:rsid w:val="006A310F"/>
+    <w:rPr>
+      <w:rFonts w:ascii="Helvetica" w:hAnsi="Helvetica"/>
+      <w:b/>
+      <w:sz w:val="48"/>
+    </w:rPr>
+  </w:style>
+  <w:style w:type="paragraph" w:styleId="BlockText">
+    <w:name w:val="Block Text"/>
+    <w:basedOn w:val="Normal"/>
+    <w:rsid w:val="006A310F"/>
+  </w:style>
+  <w:style w:type="paragraph" w:customStyle="1" w:styleId="BlockLine">
+    <w:name w:val="Block Line"/>
+    <w:basedOn w:val="Normal"/>
+    <w:next w:val="Normal"/>
+    <w:rsid w:val="006A310F"/>
+    <w:pPr>
+      <w:pBdr>
+        <w:top w:val="single" w:sz="6" w:space="1" w:color="auto"/>
+        <w:between w:val="single" w:sz="6" w:space="1" w:color="auto"/>
+      </w:pBdr>
+      <w:spacing w:before="240"/>
+      <w:ind w:left="1987"/>
+    </w:pPr>
+  </w:style>
+  <w:style w:type="paragraph" w:styleId="Footer">
+    <w:name w:val="footer"/>
+    <w:basedOn w:val="Normal"/>
+    <w:link w:val="FooterChar"/>
+    <w:rsid w:val="006A310F"/>
+    <w:pPr>
+      <w:tabs>
+        <w:tab w:val="right" w:pos="9360"/>
+      </w:tabs>
+    </w:pPr>
+    <w:rPr>
+      <w:sz w:val="20"/>
+    </w:rPr>
+  </w:style>
+  <w:style w:type="character" w:customStyle="1" w:styleId="FooterChar">
+    <w:name w:val="Footer Char"/>
+    <w:basedOn w:val="DefaultParagraphFont"/>
+    <w:link w:val="Footer"/>
+    <w:rsid w:val="006A310F"/>
+    <w:rPr>
+      <w:rFonts w:ascii="Arial" w:eastAsia="Times New Roman" w:hAnsi="Arial" w:cs="Times New Roman"/>
+      <w:sz w:val="20"/>
+      <w:szCs w:val="20"/>
+      <w:lang w:val="en-US"/>
+    </w:rPr>
+  </w:style>
+  <w:style w:type="paragraph" w:styleId="Header">
+    <w:name w:val="header"/>
+    <w:basedOn w:val="Normal"/>
+    <w:link w:val="HeaderChar"/>
+    <w:rsid w:val="006A310F"/>
+    <w:pPr>
+      <w:pBdr>
+        <w:bottom w:val="single" w:sz="6" w:space="1" w:color="auto"/>
+      </w:pBdr>
+      <w:tabs>
+        <w:tab w:val="right" w:pos="9360"/>
+      </w:tabs>
+      <w:spacing w:after="240"/>
+    </w:pPr>
+  </w:style>
+  <w:style w:type="character" w:customStyle="1" w:styleId="HeaderChar">
+    <w:name w:val="Header Char"/>
+    <w:basedOn w:val="DefaultParagraphFont"/>
+    <w:link w:val="Header"/>
+    <w:rsid w:val="006A310F"/>
+    <w:rPr>
+      <w:rFonts w:ascii="Arial" w:eastAsia="Times New Roman" w:hAnsi="Arial" w:cs="Times New Roman"/>
+      <w:szCs w:val="20"/>
+      <w:lang w:val="en-US"/>
+    </w:rPr>
+  </w:style>
+  <w:style w:type="character" w:styleId="PageNumber">
+    <w:name w:val="page number"/>
+    <w:basedOn w:val="DefaultParagraphFont"/>
+    <w:rsid w:val="006A310F"/>
+    <w:rPr>
+      <w:rFonts w:ascii="Arial" w:hAnsi="Arial"/>
+    </w:rPr>
+  </w:style>
+  <w:style w:type="paragraph" w:customStyle="1" w:styleId="ProjectName">
+    <w:name w:val="Project Name"/>
+    <w:basedOn w:val="ChapterTitle"/>
+    <w:rsid w:val="006A310F"/>
+  </w:style>
+  <w:style w:type="character" w:customStyle="1" w:styleId="Heading3Char">
+    <w:name w:val="Heading 3 Char"/>
+    <w:basedOn w:val="DefaultParagraphFont"/>
+    <w:link w:val="Heading3"/>
+    <w:uiPriority w:val="9"/>
+    <w:rsid w:val="00A016C2"/>
+    <w:rPr>
+      <w:rFonts w:asciiTheme="majorHAnsi" w:eastAsiaTheme="majorEastAsia" w:hAnsiTheme="majorHAnsi" w:cstheme="majorBidi"/>
+      <w:b/>
+      <w:bCs/>
+      <w:szCs w:val="20"/>
+      <w:lang w:val="en-US"/>
+    </w:rPr>
+  </w:style>
+  <w:style w:type="paragraph" w:styleId="DocumentMap">
+    <w:name w:val="Document Map"/>
+    <w:basedOn w:val="Normal"/>
+    <w:link w:val="DocumentMapChar"/>
+    <w:uiPriority w:val="99"/>
+    <w:semiHidden/>
+    <w:unhideWhenUsed/>
+    <w:rsid w:val="006A310F"/>
+    <w:rPr>
+      <w:rFonts w:ascii="Tahoma" w:hAnsi="Tahoma" w:cs="Tahoma"/>
+      <w:sz w:val="16"/>
+      <w:szCs w:val="16"/>
+    </w:rPr>
+  </w:style>
+  <w:style w:type="character" w:customStyle="1" w:styleId="DocumentMapChar">
+    <w:name w:val="Document Map Char"/>
+    <w:basedOn w:val="DefaultParagraphFont"/>
+    <w:link w:val="DocumentMap"/>
+    <w:uiPriority w:val="99"/>
+    <w:semiHidden/>
+    <w:rsid w:val="006A310F"/>
+    <w:rPr>
+      <w:rFonts w:ascii="Tahoma" w:eastAsia="Times New Roman" w:hAnsi="Tahoma" w:cs="Tahoma"/>
+      <w:sz w:val="16"/>
+      <w:szCs w:val="16"/>
+      <w:lang w:val="en-US"/>
+    </w:rPr>
+  </w:style>
+  <w:style w:type="character" w:customStyle="1" w:styleId="label">
+    <w:name w:val="label"/>
+    <w:basedOn w:val="DefaultParagraphFont"/>
+    <w:rsid w:val="00315B4F"/>
+  </w:style>
+  <w:style w:type="paragraph" w:styleId="ListParagraph">
+    <w:name w:val="List Paragraph"/>
+    <w:basedOn w:val="Normal"/>
+    <w:uiPriority w:val="34"/>
+    <w:qFormat/>
+    <w:rsid w:val="00315B4F"/>
+    <w:pPr>
+      <w:spacing w:after="200" w:line="276" w:lineRule="auto"/>
+      <w:ind w:left="720"/>
+      <w:contextualSpacing/>
+    </w:pPr>
+    <w:rPr>
+      <w:rFonts w:asciiTheme="minorHAnsi" w:eastAsiaTheme="minorHAnsi" w:hAnsiTheme="minorHAnsi" w:cstheme="minorBidi"/>
+      <w:szCs w:val="22"/>
+      <w:lang w:val="vi-VN"/>
+    </w:rPr>
+  </w:style>
+  <w:style w:type="character" w:styleId="Hyperlink">
+    <w:name w:val="Hyperlink"/>
+    <w:basedOn w:val="DefaultParagraphFont"/>
+    <w:uiPriority w:val="99"/>
+    <w:unhideWhenUsed/>
+    <w:rsid w:val="00315B4F"/>
+    <w:rPr>
+      <w:color w:val="0000FF" w:themeColor="hyperlink"/>
+      <w:u w:val="single"/>
+    </w:rPr>
+  </w:style>
+  <w:style w:type="character" w:customStyle="1" w:styleId="Heading4Char">
+    <w:name w:val="Heading 4 Char"/>
+    <w:basedOn w:val="DefaultParagraphFont"/>
+    <w:link w:val="Heading4"/>
+    <w:uiPriority w:val="9"/>
+    <w:rsid w:val="00FA4128"/>
+    <w:rPr>
+      <w:rFonts w:asciiTheme="majorHAnsi" w:eastAsiaTheme="majorEastAsia" w:hAnsiTheme="majorHAnsi" w:cstheme="majorBidi"/>
+      <w:b/>
+      <w:bCs/>
+      <w:i/>
+      <w:iCs/>
+      <w:color w:val="4F81BD" w:themeColor="accent1"/>
+      <w:szCs w:val="20"/>
+      <w:lang w:val="en-US"/>
+    </w:rPr>
+  </w:style>
+  <w:style w:type="character" w:customStyle="1" w:styleId="Heading2Char">
+    <w:name w:val="Heading 2 Char"/>
+    <w:basedOn w:val="DefaultParagraphFont"/>
+    <w:link w:val="Heading2"/>
+    <w:uiPriority w:val="9"/>
+    <w:rsid w:val="00A016C2"/>
+    <w:rPr>
+      <w:rFonts w:asciiTheme="majorHAnsi" w:eastAsiaTheme="majorEastAsia" w:hAnsiTheme="majorHAnsi" w:cstheme="majorBidi"/>
+      <w:b/>
+      <w:bCs/>
+      <w:sz w:val="26"/>
+      <w:szCs w:val="26"/>
+      <w:lang w:val="en-US"/>
+    </w:rPr>
+  </w:style>
+  <w:style w:type="paragraph" w:styleId="BalloonText">
+    <w:name w:val="Balloon Text"/>
+    <w:basedOn w:val="Normal"/>
+    <w:link w:val="BalloonTextChar"/>
+    <w:uiPriority w:val="99"/>
+    <w:semiHidden/>
+    <w:unhideWhenUsed/>
+    <w:rsid w:val="00D92432"/>
+    <w:rPr>
+      <w:rFonts w:ascii="Tahoma" w:hAnsi="Tahoma" w:cs="Tahoma"/>
+      <w:sz w:val="16"/>
+      <w:szCs w:val="16"/>
+    </w:rPr>
+  </w:style>
+  <w:style w:type="character" w:customStyle="1" w:styleId="BalloonTextChar">
+    <w:name w:val="Balloon Text Char"/>
+    <w:basedOn w:val="DefaultParagraphFont"/>
+    <w:link w:val="BalloonText"/>
+    <w:uiPriority w:val="99"/>
+    <w:semiHidden/>
+    <w:rsid w:val="00D92432"/>
+    <w:rPr>
+      <w:rFonts w:ascii="Tahoma" w:eastAsia="Times New Roman" w:hAnsi="Tahoma" w:cs="Tahoma"/>
+      <w:sz w:val="16"/>
+      <w:szCs w:val="16"/>
+      <w:lang w:val="en-US"/>
+    </w:rPr>
+  </w:style>
+  <w:style w:type="character" w:customStyle="1" w:styleId="Heading5Char">
+    <w:name w:val="Heading 5 Char"/>
+    <w:basedOn w:val="DefaultParagraphFont"/>
+    <w:link w:val="Heading5"/>
+    <w:uiPriority w:val="9"/>
+    <w:rsid w:val="009E3F51"/>
+    <w:rPr>
+      <w:rFonts w:asciiTheme="majorHAnsi" w:eastAsiaTheme="majorEastAsia" w:hAnsiTheme="majorHAnsi" w:cstheme="majorBidi"/>
+      <w:color w:val="243F60" w:themeColor="accent1" w:themeShade="7F"/>
+      <w:szCs w:val="20"/>
+      <w:lang w:val="en-US"/>
+    </w:rPr>
+  </w:style>
+  <w:style w:type="character" w:customStyle="1" w:styleId="Heading6Char">
+    <w:name w:val="Heading 6 Char"/>
+    <w:basedOn w:val="DefaultParagraphFont"/>
+    <w:link w:val="Heading6"/>
+    <w:uiPriority w:val="9"/>
+    <w:semiHidden/>
+    <w:rsid w:val="00FE4253"/>
+    <w:rPr>
+      <w:rFonts w:asciiTheme="majorHAnsi" w:eastAsiaTheme="majorEastAsia" w:hAnsiTheme="majorHAnsi" w:cstheme="majorBidi"/>
+      <w:i/>
+      <w:iCs/>
+      <w:color w:val="243F60" w:themeColor="accent1" w:themeShade="7F"/>
+      <w:szCs w:val="20"/>
+      <w:lang w:val="en-US"/>
+    </w:rPr>
+  </w:style>
+  <w:style w:type="character" w:customStyle="1" w:styleId="Heading7Char">
+    <w:name w:val="Heading 7 Char"/>
+    <w:basedOn w:val="DefaultParagraphFont"/>
+    <w:link w:val="Heading7"/>
+    <w:uiPriority w:val="9"/>
+    <w:semiHidden/>
+    <w:rsid w:val="00FE4253"/>
+    <w:rPr>
+      <w:rFonts w:asciiTheme="majorHAnsi" w:eastAsiaTheme="majorEastAsia" w:hAnsiTheme="majorHAnsi" w:cstheme="majorBidi"/>
+      <w:i/>
+      <w:iCs/>
+      <w:color w:val="404040" w:themeColor="text1" w:themeTint="BF"/>
+      <w:szCs w:val="20"/>
+      <w:lang w:val="en-US"/>
+    </w:rPr>
+  </w:style>
+  <w:style w:type="character" w:customStyle="1" w:styleId="Heading8Char">
+    <w:name w:val="Heading 8 Char"/>
+    <w:basedOn w:val="DefaultParagraphFont"/>
+    <w:link w:val="Heading8"/>
+    <w:uiPriority w:val="9"/>
+    <w:semiHidden/>
+    <w:rsid w:val="00FE4253"/>
+    <w:rPr>
+      <w:rFonts w:asciiTheme="majorHAnsi" w:eastAsiaTheme="majorEastAsia" w:hAnsiTheme="majorHAnsi" w:cstheme="majorBidi"/>
+      <w:color w:val="404040" w:themeColor="text1" w:themeTint="BF"/>
+      <w:sz w:val="20"/>
+      <w:szCs w:val="20"/>
+      <w:lang w:val="en-US"/>
+    </w:rPr>
+  </w:style>
+  <w:style w:type="character" w:customStyle="1" w:styleId="Heading9Char">
+    <w:name w:val="Heading 9 Char"/>
+    <w:basedOn w:val="DefaultParagraphFont"/>
+    <w:link w:val="Heading9"/>
+    <w:uiPriority w:val="9"/>
+    <w:semiHidden/>
+    <w:rsid w:val="00FE4253"/>
+    <w:rPr>
+      <w:rFonts w:asciiTheme="majorHAnsi" w:eastAsiaTheme="majorEastAsia" w:hAnsiTheme="majorHAnsi" w:cstheme="majorBidi"/>
+      <w:i/>
+      <w:iCs/>
+      <w:color w:val="404040" w:themeColor="text1" w:themeTint="BF"/>
+      <w:sz w:val="20"/>
+      <w:szCs w:val="20"/>
+      <w:lang w:val="en-US"/>
+    </w:rPr>
+  </w:style>
+  <w:style w:type="paragraph" w:styleId="Title">
+    <w:name w:val="Title"/>
+    <w:basedOn w:val="Normal"/>
+    <w:next w:val="Normal"/>
+    <w:link w:val="TitleChar"/>
+    <w:qFormat/>
+    <w:rsid w:val="00DB2DC0"/>
+    <w:pPr>
+      <w:widowControl w:val="0"/>
+      <w:suppressAutoHyphens/>
+      <w:jc w:val="center"/>
+    </w:pPr>
+    <w:rPr>
+      <w:b/>
+      <w:sz w:val="36"/>
+      <w:lang w:eastAsia="ar-SA"/>
+    </w:rPr>
+  </w:style>
+  <w:style w:type="character" w:customStyle="1" w:styleId="TitleChar">
+    <w:name w:val="Title Char"/>
+    <w:basedOn w:val="DefaultParagraphFont"/>
+    <w:link w:val="Title"/>
+    <w:rsid w:val="00DB2DC0"/>
+    <w:rPr>
+      <w:rFonts w:ascii="Arial" w:eastAsia="Times New Roman" w:hAnsi="Arial" w:cs="Times New Roman"/>
+      <w:b/>
+      <w:sz w:val="36"/>
+      <w:szCs w:val="20"/>
+      <w:lang w:val="en-US" w:eastAsia="ar-SA"/>
+    </w:rPr>
+  </w:style>
+  <w:style w:type="paragraph" w:customStyle="1" w:styleId="Tabletext">
+    <w:name w:val="Tabletext"/>
+    <w:basedOn w:val="Normal"/>
+    <w:rsid w:val="00DB2DC0"/>
+    <w:pPr>
+      <w:keepLines/>
+      <w:widowControl w:val="0"/>
+      <w:suppressAutoHyphens/>
+      <w:spacing w:after="120" w:line="240" w:lineRule="atLeast"/>
+    </w:pPr>
+    <w:rPr>
+      <w:rFonts w:ascii="Times New Roman" w:hAnsi="Times New Roman"/>
+      <w:sz w:val="20"/>
+      <w:lang w:eastAsia="ar-SA"/>
+    </w:rPr>
+  </w:style>
+  <w:style w:type="paragraph" w:styleId="TOCHeading">
+    <w:name w:val="TOC Heading"/>
+    <w:basedOn w:val="Heading1"/>
+    <w:next w:val="Normal"/>
+    <w:uiPriority w:val="39"/>
+    <w:semiHidden/>
+    <w:unhideWhenUsed/>
+    <w:qFormat/>
+    <w:rsid w:val="00EA376E"/>
+    <w:pPr>
+      <w:keepLines/>
+      <w:numPr>
+        <w:numId w:val="0"/>
+      </w:numPr>
+      <w:spacing w:before="480" w:after="0" w:line="276" w:lineRule="auto"/>
+      <w:outlineLvl w:val="9"/>
+    </w:pPr>
+    <w:rPr>
+      <w:rFonts w:asciiTheme="majorHAnsi" w:eastAsiaTheme="majorEastAsia" w:hAnsiTheme="majorHAnsi" w:cstheme="majorBidi"/>
+      <w:bCs/>
+      <w:color w:val="365F91" w:themeColor="accent1" w:themeShade="BF"/>
+      <w:kern w:val="0"/>
+      <w:sz w:val="28"/>
+      <w:szCs w:val="28"/>
+    </w:rPr>
+  </w:style>
+  <w:style w:type="paragraph" w:styleId="TOC1">
+    <w:name w:val="toc 1"/>
+    <w:basedOn w:val="Normal"/>
+    <w:next w:val="Normal"/>
+    <w:autoRedefine/>
+    <w:uiPriority w:val="39"/>
+    <w:unhideWhenUsed/>
+    <w:qFormat/>
+    <w:rsid w:val="00EA376E"/>
+    <w:pPr>
+      <w:spacing w:after="100"/>
+    </w:pPr>
+  </w:style>
+  <w:style w:type="paragraph" w:styleId="TOC3">
+    <w:name w:val="toc 3"/>
+    <w:basedOn w:val="Normal"/>
+    <w:next w:val="Normal"/>
+    <w:autoRedefine/>
+    <w:uiPriority w:val="39"/>
+    <w:unhideWhenUsed/>
+    <w:qFormat/>
+    <w:rsid w:val="00EA376E"/>
+    <w:pPr>
+      <w:spacing w:after="100"/>
+      <w:ind w:left="440"/>
+    </w:pPr>
+  </w:style>
+  <w:style w:type="paragraph" w:styleId="TOC2">
+    <w:name w:val="toc 2"/>
+    <w:basedOn w:val="Normal"/>
+    <w:next w:val="Normal"/>
+    <w:autoRedefine/>
+    <w:uiPriority w:val="39"/>
+    <w:unhideWhenUsed/>
+    <w:qFormat/>
+    <w:rsid w:val="00EA376E"/>
+    <w:pPr>
+      <w:spacing w:after="100"/>
+      <w:ind w:left="220"/>
+    </w:pPr>
+  </w:style>
+  <w:style w:type="paragraph" w:styleId="Caption">
+    <w:name w:val="caption"/>
+    <w:basedOn w:val="Normal"/>
+    <w:next w:val="Normal"/>
+    <w:uiPriority w:val="35"/>
+    <w:unhideWhenUsed/>
+    <w:qFormat/>
+    <w:rsid w:val="00C812F4"/>
+    <w:pPr>
+      <w:spacing w:after="200"/>
+    </w:pPr>
+    <w:rPr>
+      <w:b/>
+      <w:bCs/>
+      <w:color w:val="4F81BD" w:themeColor="accent1"/>
+      <w:sz w:val="18"/>
+      <w:szCs w:val="18"/>
+    </w:rPr>
+  </w:style>
+  <w:style w:type="paragraph" w:styleId="BodyText">
+    <w:name w:val="Body Text"/>
+    <w:basedOn w:val="Normal"/>
+    <w:link w:val="BodyTextChar"/>
+    <w:rsid w:val="00E420BC"/>
+    <w:pPr>
+      <w:keepLines/>
+      <w:widowControl w:val="0"/>
+      <w:suppressAutoHyphens/>
+      <w:spacing w:after="120" w:line="240" w:lineRule="atLeast"/>
+      <w:ind w:left="720"/>
+    </w:pPr>
+    <w:rPr>
+      <w:rFonts w:ascii="Times New Roman" w:hAnsi="Times New Roman"/>
+      <w:sz w:val="20"/>
+      <w:lang w:eastAsia="ar-SA"/>
+    </w:rPr>
+  </w:style>
+  <w:style w:type="character" w:customStyle="1" w:styleId="BodyTextChar">
+    <w:name w:val="Body Text Char"/>
+    <w:basedOn w:val="DefaultParagraphFont"/>
+    <w:link w:val="BodyText"/>
+    <w:rsid w:val="00E420BC"/>
+    <w:rPr>
+      <w:rFonts w:ascii="Times New Roman" w:eastAsia="Times New Roman" w:hAnsi="Times New Roman" w:cs="Times New Roman"/>
+      <w:sz w:val="20"/>
+      <w:szCs w:val="20"/>
+      <w:lang w:val="en-US" w:eastAsia="ar-SA"/>
+    </w:rPr>
+  </w:style>
+  <w:style w:type="character" w:styleId="FollowedHyperlink">
+    <w:name w:val="FollowedHyperlink"/>
+    <w:basedOn w:val="DefaultParagraphFont"/>
+    <w:uiPriority w:val="99"/>
+    <w:semiHidden/>
+    <w:unhideWhenUsed/>
+    <w:rsid w:val="007F35DE"/>
+    <w:rPr>
+      <w:color w:val="800080" w:themeColor="followedHyperlink"/>
+      <w:u w:val="single"/>
+    </w:rPr>
+  </w:style>
+  <w:style w:type="table" w:styleId="LightList-Accent6">
+    <w:name w:val="Light List Accent 6"/>
+    <w:basedOn w:val="TableNormal"/>
+    <w:uiPriority w:val="61"/>
+    <w:rsid w:val="009562A9"/>
+    <w:pPr>
+      <w:spacing w:after="0" w:line="240" w:lineRule="auto"/>
+      <w:ind w:left="0"/>
+    </w:pPr>
+    <w:rPr>
+      <w:rFonts w:ascii="Calibri" w:eastAsia="Calibri" w:hAnsi="Calibri" w:cs="Times New Roman"/>
+      <w:sz w:val="20"/>
+      <w:szCs w:val="20"/>
+      <w:lang w:val="en-US"/>
+    </w:rPr>
+    <w:tblPr>
+      <w:tblStyleRowBandSize w:val="1"/>
+      <w:tblStyleColBandSize w:val="1"/>
+      <w:tblInd w:w="0" w:type="dxa"/>
+      <w:tblBorders>
+        <w:top w:val="single" w:sz="8" w:space="0" w:color="F79646" w:themeColor="accent6"/>
+        <w:left w:val="single" w:sz="8" w:space="0" w:color="F79646" w:themeColor="accent6"/>
+        <w:bottom w:val="single" w:sz="8" w:space="0" w:color="F79646" w:themeColor="accent6"/>
+        <w:right w:val="single" w:sz="8" w:space="0" w:color="F79646" w:themeColor="accent6"/>
+      </w:tblBorders>
+      <w:tblCellMar>
+        <w:top w:w="0" w:type="dxa"/>
+        <w:left w:w="108" w:type="dxa"/>
+        <w:bottom w:w="0" w:type="dxa"/>
+        <w:right w:w="108" w:type="dxa"/>
+      </w:tblCellMar>
+    </w:tblPr>
+    <w:tblStylePr w:type="firstRow">
+      <w:pPr>
+        <w:spacing w:before="0" w:after="0" w:line="240" w:lineRule="auto"/>
+      </w:pPr>
+      <w:rPr>
+        <w:b/>
+        <w:bCs/>
+        <w:color w:val="FFFFFF" w:themeColor="background1"/>
+      </w:rPr>
+      <w:tblPr/>
+      <w:tcPr>
+        <w:shd w:val="clear" w:color="auto" w:fill="F79646" w:themeFill="accent6"/>
+      </w:tcPr>
+    </w:tblStylePr>
+    <w:tblStylePr w:type="lastRow">
+      <w:pPr>
+        <w:spacing w:before="0" w:after="0" w:line="240" w:lineRule="auto"/>
+      </w:pPr>
+      <w:rPr>
+        <w:b/>
+        <w:bCs/>
+      </w:rPr>
+      <w:tblPr/>
+      <w:tcPr>
+        <w:tcBorders>
+          <w:top w:val="double" w:sz="6" w:space="0" w:color="F79646" w:themeColor="accent6"/>
+          <w:left w:val="single" w:sz="8" w:space="0" w:color="F79646" w:themeColor="accent6"/>
+          <w:bottom w:val="single" w:sz="8" w:space="0" w:color="F79646" w:themeColor="accent6"/>
+          <w:right w:val="single" w:sz="8" w:space="0" w:color="F79646" w:themeColor="accent6"/>
+        </w:tcBorders>
+      </w:tcPr>
+    </w:tblStylePr>
+    <w:tblStylePr w:type="firstCol">
+      <w:rPr>
+        <w:b/>
+        <w:bCs/>
+      </w:rPr>
+    </w:tblStylePr>
+    <w:tblStylePr w:type="lastCol">
+      <w:rPr>
+        <w:b/>
+        <w:bCs/>
+      </w:rPr>
+    </w:tblStylePr>
+    <w:tblStylePr w:type="band1Vert">
+      <w:tblPr/>
+      <w:tcPr>
+        <w:tcBorders>
+          <w:top w:val="single" w:sz="8" w:space="0" w:color="F79646" w:themeColor="accent6"/>
+          <w:left w:val="single" w:sz="8" w:space="0" w:color="F79646" w:themeColor="accent6"/>
+          <w:bottom w:val="single" w:sz="8" w:space="0" w:color="F79646" w:themeColor="accent6"/>
+          <w:right w:val="single" w:sz="8" w:space="0" w:color="F79646" w:themeColor="accent6"/>
+        </w:tcBorders>
+      </w:tcPr>
+    </w:tblStylePr>
+    <w:tblStylePr w:type="band1Horz">
+      <w:tblPr/>
+      <w:tcPr>
+        <w:tcBorders>
+          <w:top w:val="single" w:sz="8" w:space="0" w:color="F79646" w:themeColor="accent6"/>
+          <w:left w:val="single" w:sz="8" w:space="0" w:color="F79646" w:themeColor="accent6"/>
+          <w:bottom w:val="single" w:sz="8" w:space="0" w:color="F79646" w:themeColor="accent6"/>
+          <w:right w:val="single" w:sz="8" w:space="0" w:color="F79646" w:themeColor="accent6"/>
+        </w:tcBorders>
+      </w:tcPr>
+    </w:tblStylePr>
+  </w:style>
+  <w:style w:type="table" w:styleId="TableGrid">
+    <w:name w:val="Table Grid"/>
+    <w:basedOn w:val="TableNormal"/>
+    <w:uiPriority w:val="59"/>
+    <w:rsid w:val="0023591C"/>
+    <w:pPr>
+      <w:spacing w:after="0" w:line="240" w:lineRule="auto"/>
+      <w:ind w:left="0"/>
+    </w:pPr>
+    <w:tblPr>
+      <w:tblInd w:w="0" w:type="dxa"/>
+      <w:tblBorders>
+        <w:top w:val="single" w:sz="4" w:space="0" w:color="auto"/>
+        <w:left w:val="single" w:sz="4" w:space="0" w:color="auto"/>
+        <w:bottom w:val="single" w:sz="4" w:space="0" w:color="auto"/>
+        <w:right w:val="single" w:sz="4" w:space="0" w:color="auto"/>
+        <w:insideH w:val="single" w:sz="4" w:space="0" w:color="auto"/>
+        <w:insideV w:val="single" w:sz="4" w:space="0" w:color="auto"/>
+      </w:tblBorders>
+      <w:tblCellMar>
+        <w:top w:w="0" w:type="dxa"/>
+        <w:left w:w="108" w:type="dxa"/>
+        <w:bottom w:w="0" w:type="dxa"/>
+        <w:right w:w="108" w:type="dxa"/>
+      </w:tblCellMar>
+    </w:tblPr>
+  </w:style>
+</w:styles>
+</file>
+
+<file path=word/stylesWithEffects.xml><?xml version="1.0" encoding="utf-8"?>
+<w:styles xmlns:wpc="http://schemas.microsoft.com/office/word/2010/wordprocessingCanvas" xmlns:mc="http://schemas.openxmlformats.org/markup-compatibility/2006" xmlns:o="urn:schemas-microsoft-com:office:office" xmlns:r="http://schemas.openxmlformats.org/officeDocument/2006/relationships" xmlns:m="http://schemas.openxmlformats.org/officeDocument/2006/math" xmlns:v="urn:schemas-microsoft-com:vml" xmlns:wp14="http://schemas.microsoft.com/office/word/2010/wordprocessingDrawing" xmlns:wp="http://schemas.openxmlformats.org/drawingml/2006/wordprocessingDrawing" xmlns:w10="urn:schemas-microsoft-com:office:word" xmlns:w="http://schemas.openxmlformats.org/wordprocessingml/2006/main" xmlns:w14="http://schemas.microsoft.com/office/word/2010/wordml" xmlns:wpg="http://schemas.microsoft.com/office/word/2010/wordprocessingGroup" xmlns:wpi="http://schemas.microsoft.com/office/word/2010/wordprocessingInk" xmlns:wne="http://schemas.microsoft.com/office/word/2006/wordml" xmlns:wps="http://schemas.microsoft.com/office/word/2010/wordprocessingShape" mc:Ignorable="w14 wp14">
   <w:docDefaults>
     <w:rPrDefault>
       <w:rPr>
@@ -8892,1068 +9877,6 @@
 </w:styles>
 </file>
 
-<file path=word/stylesWithEffects.xml><?xml version="1.0" encoding="utf-8"?>
-<w:styles xmlns:wpc="http://schemas.microsoft.com/office/word/2010/wordprocessingCanvas" xmlns:mc="http://schemas.openxmlformats.org/markup-compatibility/2006" xmlns:o="urn:schemas-microsoft-com:office:office" xmlns:r="http://schemas.openxmlformats.org/officeDocument/2006/relationships" xmlns:m="http://schemas.openxmlformats.org/officeDocument/2006/math" xmlns:v="urn:schemas-microsoft-com:vml" xmlns:wp14="http://schemas.microsoft.com/office/word/2010/wordprocessingDrawing" xmlns:wp="http://schemas.openxmlformats.org/drawingml/2006/wordprocessingDrawing" xmlns:w10="urn:schemas-microsoft-com:office:word" xmlns:w="http://schemas.openxmlformats.org/wordprocessingml/2006/main" xmlns:w14="http://schemas.microsoft.com/office/word/2010/wordml" xmlns:wpg="http://schemas.microsoft.com/office/word/2010/wordprocessingGroup" xmlns:wpi="http://schemas.microsoft.com/office/word/2010/wordprocessingInk" xmlns:wne="http://schemas.microsoft.com/office/word/2006/wordml" xmlns:wps="http://schemas.microsoft.com/office/word/2010/wordprocessingShape" mc:Ignorable="w14 wp14">
-  <w:docDefaults>
-    <w:rPrDefault>
-      <w:rPr>
-        <w:rFonts w:asciiTheme="minorHAnsi" w:eastAsiaTheme="minorHAnsi" w:hAnsiTheme="minorHAnsi" w:cstheme="minorBidi"/>
-        <w:sz w:val="22"/>
-        <w:szCs w:val="22"/>
-        <w:lang w:val="vi-VN" w:eastAsia="en-US" w:bidi="ar-SA"/>
-      </w:rPr>
-    </w:rPrDefault>
-    <w:pPrDefault>
-      <w:pPr>
-        <w:spacing w:after="200" w:line="276" w:lineRule="auto"/>
-        <w:ind w:left="720"/>
-      </w:pPr>
-    </w:pPrDefault>
-  </w:docDefaults>
-  <w:latentStyles w:defLockedState="0" w:defUIPriority="99" w:defSemiHidden="1" w:defUnhideWhenUsed="1" w:defQFormat="0" w:count="267">
-    <w:lsdException w:name="Normal" w:semiHidden="0" w:uiPriority="0" w:unhideWhenUsed="0" w:qFormat="1"/>
-    <w:lsdException w:name="heading 1" w:semiHidden="0" w:uiPriority="0" w:unhideWhenUsed="0" w:qFormat="1"/>
-    <w:lsdException w:name="heading 2" w:uiPriority="9" w:qFormat="1"/>
-    <w:lsdException w:name="heading 3" w:uiPriority="9" w:qFormat="1"/>
-    <w:lsdException w:name="heading 4" w:uiPriority="9" w:qFormat="1"/>
-    <w:lsdException w:name="heading 5" w:uiPriority="9" w:qFormat="1"/>
-    <w:lsdException w:name="heading 6" w:uiPriority="9" w:qFormat="1"/>
-    <w:lsdException w:name="heading 7" w:uiPriority="9" w:qFormat="1"/>
-    <w:lsdException w:name="heading 8" w:uiPriority="9" w:qFormat="1"/>
-    <w:lsdException w:name="heading 9" w:uiPriority="9" w:qFormat="1"/>
-    <w:lsdException w:name="toc 1" w:uiPriority="39" w:qFormat="1"/>
-    <w:lsdException w:name="toc 2" w:uiPriority="39" w:qFormat="1"/>
-    <w:lsdException w:name="toc 3" w:uiPriority="39" w:qFormat="1"/>
-    <w:lsdException w:name="toc 4" w:uiPriority="39"/>
-    <w:lsdException w:name="toc 5" w:uiPriority="39"/>
-    <w:lsdException w:name="toc 6" w:uiPriority="39"/>
-    <w:lsdException w:name="toc 7" w:uiPriority="39"/>
-    <w:lsdException w:name="toc 8" w:uiPriority="39"/>
-    <w:lsdException w:name="toc 9" w:uiPriority="39"/>
-    <w:lsdException w:name="header" w:uiPriority="0"/>
-    <w:lsdException w:name="footer" w:uiPriority="0"/>
-    <w:lsdException w:name="caption" w:uiPriority="35" w:qFormat="1"/>
-    <w:lsdException w:name="page number" w:uiPriority="0"/>
-    <w:lsdException w:name="Title" w:semiHidden="0" w:uiPriority="0" w:unhideWhenUsed="0" w:qFormat="1"/>
-    <w:lsdException w:name="Default Paragraph Font" w:uiPriority="1"/>
-    <w:lsdException w:name="Body Text" w:uiPriority="0"/>
-    <w:lsdException w:name="Subtitle" w:semiHidden="0" w:uiPriority="11" w:unhideWhenUsed="0" w:qFormat="1"/>
-    <w:lsdException w:name="Block Text" w:uiPriority="0"/>
-    <w:lsdException w:name="Strong" w:semiHidden="0" w:uiPriority="22" w:unhideWhenUsed="0" w:qFormat="1"/>
-    <w:lsdException w:name="Emphasis" w:semiHidden="0" w:uiPriority="20" w:unhideWhenUsed="0" w:qFormat="1"/>
-    <w:lsdException w:name="Table Grid" w:semiHidden="0" w:uiPriority="59" w:unhideWhenUsed="0"/>
-    <w:lsdException w:name="Placeholder Text" w:unhideWhenUsed="0"/>
-    <w:lsdException w:name="No Spacing" w:semiHidden="0" w:uiPriority="1" w:unhideWhenUsed="0" w:qFormat="1"/>
-    <w:lsdException w:name="Light Shading" w:semiHidden="0" w:uiPriority="60" w:unhideWhenUsed="0"/>
-    <w:lsdException w:name="Light List" w:semiHidden="0" w:uiPriority="61" w:unhideWhenUsed="0"/>
-    <w:lsdException w:name="Light Grid" w:semiHidden="0" w:uiPriority="62" w:unhideWhenUsed="0"/>
-    <w:lsdException w:name="Medium Shading 1" w:semiHidden="0" w:uiPriority="63" w:unhideWhenUsed="0"/>
-    <w:lsdException w:name="Medium Shading 2" w:semiHidden="0" w:uiPriority="64" w:unhideWhenUsed="0"/>
-    <w:lsdException w:name="Medium List 1" w:semiHidden="0" w:uiPriority="65" w:unhideWhenUsed="0"/>
-    <w:lsdException w:name="Medium List 2" w:semiHidden="0" w:uiPriority="66" w:unhideWhenUsed="0"/>
-    <w:lsdException w:name="Medium Grid 1" w:semiHidden="0" w:uiPriority="67" w:unhideWhenUsed="0"/>
-    <w:lsdException w:name="Medium Grid 2" w:semiHidden="0" w:uiPriority="68" w:unhideWhenUsed="0"/>
-    <w:lsdException w:name="Medium Grid 3" w:semiHidden="0" w:uiPriority="69" w:unhideWhenUsed="0"/>
-    <w:lsdException w:name="Dark List" w:semiHidden="0" w:uiPriority="70" w:unhideWhenUsed="0"/>
-    <w:lsdException w:name="Colorful Shading" w:semiHidden="0" w:uiPriority="71" w:unhideWhenUsed="0"/>
-    <w:lsdException w:name="Colorful List" w:semiHidden="0" w:uiPriority="72" w:unhideWhenUsed="0"/>
-    <w:lsdException w:name="Colorful Grid" w:semiHidden="0" w:uiPriority="73" w:unhideWhenUsed="0"/>
-    <w:lsdException w:name="Light Shading Accent 1" w:semiHidden="0" w:uiPriority="60" w:unhideWhenUsed="0"/>
-    <w:lsdException w:name="Light List Accent 1" w:semiHidden="0" w:uiPriority="61" w:unhideWhenUsed="0"/>
-    <w:lsdException w:name="Light Grid Accent 1" w:semiHidden="0" w:uiPriority="62" w:unhideWhenUsed="0"/>
-    <w:lsdException w:name="Medium Shading 1 Accent 1" w:semiHidden="0" w:uiPriority="63" w:unhideWhenUsed="0"/>
-    <w:lsdException w:name="Medium Shading 2 Accent 1" w:semiHidden="0" w:uiPriority="64" w:unhideWhenUsed="0"/>
-    <w:lsdException w:name="Medium List 1 Accent 1" w:semiHidden="0" w:uiPriority="65" w:unhideWhenUsed="0"/>
-    <w:lsdException w:name="Revision" w:unhideWhenUsed="0"/>
-    <w:lsdException w:name="List Paragraph" w:semiHidden="0" w:uiPriority="34" w:unhideWhenUsed="0" w:qFormat="1"/>
-    <w:lsdException w:name="Quote" w:semiHidden="0" w:uiPriority="29" w:unhideWhenUsed="0" w:qFormat="1"/>
-    <w:lsdException w:name="Intense Quote" w:semiHidden="0" w:uiPriority="30" w:unhideWhenUsed="0" w:qFormat="1"/>
-    <w:lsdException w:name="Medium List 2 Accent 1" w:semiHidden="0" w:uiPriority="66" w:unhideWhenUsed="0"/>
-    <w:lsdException w:name="Medium Grid 1 Accent 1" w:semiHidden="0" w:uiPriority="67" w:unhideWhenUsed="0"/>
-    <w:lsdException w:name="Medium Grid 2 Accent 1" w:semiHidden="0" w:uiPriority="68" w:unhideWhenUsed="0"/>
-    <w:lsdException w:name="Medium Grid 3 Accent 1" w:semiHidden="0" w:uiPriority="69" w:unhideWhenUsed="0"/>
-    <w:lsdException w:name="Dark List Accent 1" w:semiHidden="0" w:uiPriority="70" w:unhideWhenUsed="0"/>
-    <w:lsdException w:name="Colorful Shading Accent 1" w:semiHidden="0" w:uiPriority="71" w:unhideWhenUsed="0"/>
-    <w:lsdException w:name="Colorful List Accent 1" w:semiHidden="0" w:uiPriority="72" w:unhideWhenUsed="0"/>
-    <w:lsdException w:name="Colorful Grid Accent 1" w:semiHidden="0" w:uiPriority="73" w:unhideWhenUsed="0"/>
-    <w:lsdException w:name="Light Shading Accent 2" w:semiHidden="0" w:uiPriority="60" w:unhideWhenUsed="0"/>
-    <w:lsdException w:name="Light List Accent 2" w:semiHidden="0" w:uiPriority="61" w:unhideWhenUsed="0"/>
-    <w:lsdException w:name="Light Grid Accent 2" w:semiHidden="0" w:uiPriority="62" w:unhideWhenUsed="0"/>
-    <w:lsdException w:name="Medium Shading 1 Accent 2" w:semiHidden="0" w:uiPriority="63" w:unhideWhenUsed="0"/>
-    <w:lsdException w:name="Medium Shading 2 Accent 2" w:semiHidden="0" w:uiPriority="64" w:unhideWhenUsed="0"/>
-    <w:lsdException w:name="Medium List 1 Accent 2" w:semiHidden="0" w:uiPriority="65" w:unhideWhenUsed="0"/>
-    <w:lsdException w:name="Medium List 2 Accent 2" w:semiHidden="0" w:uiPriority="66" w:unhideWhenUsed="0"/>
-    <w:lsdException w:name="Medium Grid 1 Accent 2" w:semiHidden="0" w:uiPriority="67" w:unhideWhenUsed="0"/>
-    <w:lsdException w:name="Medium Grid 2 Accent 2" w:semiHidden="0" w:uiPriority="68" w:unhideWhenUsed="0"/>
-    <w:lsdException w:name="Medium Grid 3 Accent 2" w:semiHidden="0" w:uiPriority="69" w:unhideWhenUsed="0"/>
-    <w:lsdException w:name="Dark List Accent 2" w:semiHidden="0" w:uiPriority="70" w:unhideWhenUsed="0"/>
-    <w:lsdException w:name="Colorful Shading Accent 2" w:semiHidden="0" w:uiPriority="71" w:unhideWhenUsed="0"/>
-    <w:lsdException w:name="Colorful List Accent 2" w:semiHidden="0" w:uiPriority="72" w:unhideWhenUsed="0"/>
-    <w:lsdException w:name="Colorful Grid Accent 2" w:semiHidden="0" w:uiPriority="73" w:unhideWhenUsed="0"/>
-    <w:lsdException w:name="Light Shading Accent 3" w:semiHidden="0" w:uiPriority="60" w:unhideWhenUsed="0"/>
-    <w:lsdException w:name="Light List Accent 3" w:semiHidden="0" w:uiPriority="61" w:unhideWhenUsed="0"/>
-    <w:lsdException w:name="Light Grid Accent 3" w:semiHidden="0" w:uiPriority="62" w:unhideWhenUsed="0"/>
-    <w:lsdException w:name="Medium Shading 1 Accent 3" w:semiHidden="0" w:uiPriority="63" w:unhideWhenUsed="0"/>
-    <w:lsdException w:name="Medium Shading 2 Accent 3" w:semiHidden="0" w:uiPriority="64" w:unhideWhenUsed="0"/>
-    <w:lsdException w:name="Medium List 1 Accent 3" w:semiHidden="0" w:uiPriority="65" w:unhideWhenUsed="0"/>
-    <w:lsdException w:name="Medium List 2 Accent 3" w:semiHidden="0" w:uiPriority="66" w:unhideWhenUsed="0"/>
-    <w:lsdException w:name="Medium Grid 1 Accent 3" w:semiHidden="0" w:uiPriority="67" w:unhideWhenUsed="0"/>
-    <w:lsdException w:name="Medium Grid 2 Accent 3" w:semiHidden="0" w:uiPriority="68" w:unhideWhenUsed="0"/>
-    <w:lsdException w:name="Medium Grid 3 Accent 3" w:semiHidden="0" w:uiPriority="69" w:unhideWhenUsed="0"/>
-    <w:lsdException w:name="Dark List Accent 3" w:semiHidden="0" w:uiPriority="70" w:unhideWhenUsed="0"/>
-    <w:lsdException w:name="Colorful Shading Accent 3" w:semiHidden="0" w:uiPriority="71" w:unhideWhenUsed="0"/>
-    <w:lsdException w:name="Colorful List Accent 3" w:semiHidden="0" w:uiPriority="72" w:unhideWhenUsed="0"/>
-    <w:lsdException w:name="Colorful Grid Accent 3" w:semiHidden="0" w:uiPriority="73" w:unhideWhenUsed="0"/>
-    <w:lsdException w:name="Light Shading Accent 4" w:semiHidden="0" w:uiPriority="60" w:unhideWhenUsed="0"/>
-    <w:lsdException w:name="Light List Accent 4" w:semiHidden="0" w:uiPriority="61" w:unhideWhenUsed="0"/>
-    <w:lsdException w:name="Light Grid Accent 4" w:semiHidden="0" w:uiPriority="62" w:unhideWhenUsed="0"/>
-    <w:lsdException w:name="Medium Shading 1 Accent 4" w:semiHidden="0" w:uiPriority="63" w:unhideWhenUsed="0"/>
-    <w:lsdException w:name="Medium Shading 2 Accent 4" w:semiHidden="0" w:uiPriority="64" w:unhideWhenUsed="0"/>
-    <w:lsdException w:name="Medium List 1 Accent 4" w:semiHidden="0" w:uiPriority="65" w:unhideWhenUsed="0"/>
-    <w:lsdException w:name="Medium List 2 Accent 4" w:semiHidden="0" w:uiPriority="66" w:unhideWhenUsed="0"/>
-    <w:lsdException w:name="Medium Grid 1 Accent 4" w:semiHidden="0" w:uiPriority="67" w:unhideWhenUsed="0"/>
-    <w:lsdException w:name="Medium Grid 2 Accent 4" w:semiHidden="0" w:uiPriority="68" w:unhideWhenUsed="0"/>
-    <w:lsdException w:name="Medium Grid 3 Accent 4" w:semiHidden="0" w:uiPriority="69" w:unhideWhenUsed="0"/>
-    <w:lsdException w:name="Dark List Accent 4" w:semiHidden="0" w:uiPriority="70" w:unhideWhenUsed="0"/>
-    <w:lsdException w:name="Colorful Shading Accent 4" w:semiHidden="0" w:uiPriority="71" w:unhideWhenUsed="0"/>
-    <w:lsdException w:name="Colorful List Accent 4" w:semiHidden="0" w:uiPriority="72" w:unhideWhenUsed="0"/>
-    <w:lsdException w:name="Colorful Grid Accent 4" w:semiHidden="0" w:uiPriority="73" w:unhideWhenUsed="0"/>
-    <w:lsdException w:name="Light Shading Accent 5" w:semiHidden="0" w:uiPriority="60" w:unhideWhenUsed="0"/>
-    <w:lsdException w:name="Light List Accent 5" w:semiHidden="0" w:uiPriority="61" w:unhideWhenUsed="0"/>
-    <w:lsdException w:name="Light Grid Accent 5" w:semiHidden="0" w:uiPriority="62" w:unhideWhenUsed="0"/>
-    <w:lsdException w:name="Medium Shading 1 Accent 5" w:semiHidden="0" w:uiPriority="63" w:unhideWhenUsed="0"/>
-    <w:lsdException w:name="Medium Shading 2 Accent 5" w:semiHidden="0" w:uiPriority="64" w:unhideWhenUsed="0"/>
-    <w:lsdException w:name="Medium List 1 Accent 5" w:semiHidden="0" w:uiPriority="65" w:unhideWhenUsed="0"/>
-    <w:lsdException w:name="Medium List 2 Accent 5" w:semiHidden="0" w:uiPriority="66" w:unhideWhenUsed="0"/>
-    <w:lsdException w:name="Medium Grid 1 Accent 5" w:semiHidden="0" w:uiPriority="67" w:unhideWhenUsed="0"/>
-    <w:lsdException w:name="Medium Grid 2 Accent 5" w:semiHidden="0" w:uiPriority="68" w:unhideWhenUsed="0"/>
-    <w:lsdException w:name="Medium Grid 3 Accent 5" w:semiHidden="0" w:uiPriority="69" w:unhideWhenUsed="0"/>
-    <w:lsdException w:name="Dark List Accent 5" w:semiHidden="0" w:uiPriority="70" w:unhideWhenUsed="0"/>
-    <w:lsdException w:name="Colorful Shading Accent 5" w:semiHidden="0" w:uiPriority="71" w:unhideWhenUsed="0"/>
-    <w:lsdException w:name="Colorful List Accent 5" w:semiHidden="0" w:uiPriority="72" w:unhideWhenUsed="0"/>
-    <w:lsdException w:name="Colorful Grid Accent 5" w:semiHidden="0" w:uiPriority="73" w:unhideWhenUsed="0"/>
-    <w:lsdException w:name="Light Shading Accent 6" w:semiHidden="0" w:uiPriority="60" w:unhideWhenUsed="0"/>
-    <w:lsdException w:name="Light List Accent 6" w:semiHidden="0" w:uiPriority="61" w:unhideWhenUsed="0"/>
-    <w:lsdException w:name="Light Grid Accent 6" w:semiHidden="0" w:uiPriority="62" w:unhideWhenUsed="0"/>
-    <w:lsdException w:name="Medium Shading 1 Accent 6" w:semiHidden="0" w:uiPriority="63" w:unhideWhenUsed="0"/>
-    <w:lsdException w:name="Medium Shading 2 Accent 6" w:semiHidden="0" w:uiPriority="64" w:unhideWhenUsed="0"/>
-    <w:lsdException w:name="Medium List 1 Accent 6" w:semiHidden="0" w:uiPriority="65" w:unhideWhenUsed="0"/>
-    <w:lsdException w:name="Medium List 2 Accent 6" w:semiHidden="0" w:uiPriority="66" w:unhideWhenUsed="0"/>
-    <w:lsdException w:name="Medium Grid 1 Accent 6" w:semiHidden="0" w:uiPriority="67" w:unhideWhenUsed="0"/>
-    <w:lsdException w:name="Medium Grid 2 Accent 6" w:semiHidden="0" w:uiPriority="68" w:unhideWhenUsed="0"/>
-    <w:lsdException w:name="Medium Grid 3 Accent 6" w:semiHidden="0" w:uiPriority="69" w:unhideWhenUsed="0"/>
-    <w:lsdException w:name="Dark List Accent 6" w:semiHidden="0" w:uiPriority="70" w:unhideWhenUsed="0"/>
-    <w:lsdException w:name="Colorful Shading Accent 6" w:semiHidden="0" w:uiPriority="71" w:unhideWhenUsed="0"/>
-    <w:lsdException w:name="Colorful List Accent 6" w:semiHidden="0" w:uiPriority="72" w:unhideWhenUsed="0"/>
-    <w:lsdException w:name="Colorful Grid Accent 6" w:semiHidden="0" w:uiPriority="73" w:unhideWhenUsed="0"/>
-    <w:lsdException w:name="Subtle Emphasis" w:semiHidden="0" w:uiPriority="19" w:unhideWhenUsed="0" w:qFormat="1"/>
-    <w:lsdException w:name="Intense Emphasis" w:semiHidden="0" w:uiPriority="21" w:unhideWhenUsed="0" w:qFormat="1"/>
-    <w:lsdException w:name="Subtle Reference" w:semiHidden="0" w:uiPriority="31" w:unhideWhenUsed="0" w:qFormat="1"/>
-    <w:lsdException w:name="Intense Reference" w:semiHidden="0" w:uiPriority="32" w:unhideWhenUsed="0" w:qFormat="1"/>
-    <w:lsdException w:name="Book Title" w:semiHidden="0" w:uiPriority="33" w:unhideWhenUsed="0" w:qFormat="1"/>
-    <w:lsdException w:name="Bibliography" w:uiPriority="37"/>
-    <w:lsdException w:name="TOC Heading" w:uiPriority="39" w:qFormat="1"/>
-  </w:latentStyles>
-  <w:style w:type="paragraph" w:default="1" w:styleId="Normal">
-    <w:name w:val="Normal"/>
-    <w:qFormat/>
-    <w:rsid w:val="006A310F"/>
-    <w:pPr>
-      <w:spacing w:after="0" w:line="240" w:lineRule="auto"/>
-      <w:ind w:left="0"/>
-    </w:pPr>
-    <w:rPr>
-      <w:rFonts w:ascii="Arial" w:eastAsia="Times New Roman" w:hAnsi="Arial" w:cs="Times New Roman"/>
-      <w:szCs w:val="20"/>
-      <w:lang w:val="en-US"/>
-    </w:rPr>
-  </w:style>
-  <w:style w:type="paragraph" w:styleId="Heading1">
-    <w:name w:val="heading 1"/>
-    <w:basedOn w:val="Heading3"/>
-    <w:next w:val="ChapterTitle"/>
-    <w:link w:val="Heading1Char"/>
-    <w:qFormat/>
-    <w:rsid w:val="006A310F"/>
-    <w:pPr>
-      <w:keepLines w:val="0"/>
-      <w:numPr>
-        <w:ilvl w:val="0"/>
-      </w:numPr>
-      <w:spacing w:before="0" w:after="80"/>
-      <w:outlineLvl w:val="0"/>
-    </w:pPr>
-    <w:rPr>
-      <w:rFonts w:ascii="Arial" w:eastAsia="Times New Roman" w:hAnsi="Arial" w:cs="Times New Roman"/>
-      <w:bCs w:val="0"/>
-      <w:kern w:val="28"/>
-      <w:sz w:val="24"/>
-    </w:rPr>
-  </w:style>
-  <w:style w:type="paragraph" w:styleId="Heading2">
-    <w:name w:val="heading 2"/>
-    <w:basedOn w:val="Normal"/>
-    <w:next w:val="Normal"/>
-    <w:link w:val="Heading2Char"/>
-    <w:uiPriority w:val="9"/>
-    <w:unhideWhenUsed/>
-    <w:qFormat/>
-    <w:rsid w:val="00A016C2"/>
-    <w:pPr>
-      <w:keepNext/>
-      <w:keepLines/>
-      <w:numPr>
-        <w:ilvl w:val="1"/>
-        <w:numId w:val="25"/>
-      </w:numPr>
-      <w:spacing w:before="200"/>
-      <w:outlineLvl w:val="1"/>
-    </w:pPr>
-    <w:rPr>
-      <w:rFonts w:asciiTheme="majorHAnsi" w:eastAsiaTheme="majorEastAsia" w:hAnsiTheme="majorHAnsi" w:cstheme="majorBidi"/>
-      <w:b/>
-      <w:bCs/>
-      <w:sz w:val="26"/>
-      <w:szCs w:val="26"/>
-    </w:rPr>
-  </w:style>
-  <w:style w:type="paragraph" w:styleId="Heading3">
-    <w:name w:val="heading 3"/>
-    <w:basedOn w:val="Normal"/>
-    <w:next w:val="Normal"/>
-    <w:link w:val="Heading3Char"/>
-    <w:uiPriority w:val="9"/>
-    <w:unhideWhenUsed/>
-    <w:qFormat/>
-    <w:rsid w:val="00A016C2"/>
-    <w:pPr>
-      <w:keepNext/>
-      <w:keepLines/>
-      <w:numPr>
-        <w:ilvl w:val="2"/>
-        <w:numId w:val="25"/>
-      </w:numPr>
-      <w:spacing w:before="200"/>
-      <w:outlineLvl w:val="2"/>
-    </w:pPr>
-    <w:rPr>
-      <w:rFonts w:asciiTheme="majorHAnsi" w:eastAsiaTheme="majorEastAsia" w:hAnsiTheme="majorHAnsi" w:cstheme="majorBidi"/>
-      <w:b/>
-      <w:bCs/>
-    </w:rPr>
-  </w:style>
-  <w:style w:type="paragraph" w:styleId="Heading4">
-    <w:name w:val="heading 4"/>
-    <w:basedOn w:val="Normal"/>
-    <w:next w:val="Normal"/>
-    <w:link w:val="Heading4Char"/>
-    <w:uiPriority w:val="9"/>
-    <w:unhideWhenUsed/>
-    <w:qFormat/>
-    <w:rsid w:val="00FA4128"/>
-    <w:pPr>
-      <w:keepNext/>
-      <w:keepLines/>
-      <w:numPr>
-        <w:ilvl w:val="3"/>
-        <w:numId w:val="25"/>
-      </w:numPr>
-      <w:spacing w:before="200"/>
-      <w:outlineLvl w:val="3"/>
-    </w:pPr>
-    <w:rPr>
-      <w:rFonts w:asciiTheme="majorHAnsi" w:eastAsiaTheme="majorEastAsia" w:hAnsiTheme="majorHAnsi" w:cstheme="majorBidi"/>
-      <w:b/>
-      <w:bCs/>
-      <w:i/>
-      <w:iCs/>
-      <w:color w:val="4F81BD" w:themeColor="accent1"/>
-    </w:rPr>
-  </w:style>
-  <w:style w:type="paragraph" w:styleId="Heading5">
-    <w:name w:val="heading 5"/>
-    <w:basedOn w:val="Normal"/>
-    <w:next w:val="Normal"/>
-    <w:link w:val="Heading5Char"/>
-    <w:uiPriority w:val="9"/>
-    <w:unhideWhenUsed/>
-    <w:qFormat/>
-    <w:rsid w:val="009E3F51"/>
-    <w:pPr>
-      <w:keepNext/>
-      <w:keepLines/>
-      <w:numPr>
-        <w:ilvl w:val="4"/>
-        <w:numId w:val="25"/>
-      </w:numPr>
-      <w:spacing w:before="200"/>
-      <w:outlineLvl w:val="4"/>
-    </w:pPr>
-    <w:rPr>
-      <w:rFonts w:asciiTheme="majorHAnsi" w:eastAsiaTheme="majorEastAsia" w:hAnsiTheme="majorHAnsi" w:cstheme="majorBidi"/>
-      <w:color w:val="243F60" w:themeColor="accent1" w:themeShade="7F"/>
-    </w:rPr>
-  </w:style>
-  <w:style w:type="paragraph" w:styleId="Heading6">
-    <w:name w:val="heading 6"/>
-    <w:basedOn w:val="Normal"/>
-    <w:next w:val="Normal"/>
-    <w:link w:val="Heading6Char"/>
-    <w:uiPriority w:val="9"/>
-    <w:semiHidden/>
-    <w:unhideWhenUsed/>
-    <w:qFormat/>
-    <w:rsid w:val="00FE4253"/>
-    <w:pPr>
-      <w:keepNext/>
-      <w:keepLines/>
-      <w:numPr>
-        <w:ilvl w:val="5"/>
-        <w:numId w:val="25"/>
-      </w:numPr>
-      <w:spacing w:before="200"/>
-      <w:outlineLvl w:val="5"/>
-    </w:pPr>
-    <w:rPr>
-      <w:rFonts w:asciiTheme="majorHAnsi" w:eastAsiaTheme="majorEastAsia" w:hAnsiTheme="majorHAnsi" w:cstheme="majorBidi"/>
-      <w:i/>
-      <w:iCs/>
-      <w:color w:val="243F60" w:themeColor="accent1" w:themeShade="7F"/>
-    </w:rPr>
-  </w:style>
-  <w:style w:type="paragraph" w:styleId="Heading7">
-    <w:name w:val="heading 7"/>
-    <w:basedOn w:val="Normal"/>
-    <w:next w:val="Normal"/>
-    <w:link w:val="Heading7Char"/>
-    <w:uiPriority w:val="9"/>
-    <w:semiHidden/>
-    <w:unhideWhenUsed/>
-    <w:qFormat/>
-    <w:rsid w:val="00FE4253"/>
-    <w:pPr>
-      <w:keepNext/>
-      <w:keepLines/>
-      <w:numPr>
-        <w:ilvl w:val="6"/>
-        <w:numId w:val="25"/>
-      </w:numPr>
-      <w:spacing w:before="200"/>
-      <w:outlineLvl w:val="6"/>
-    </w:pPr>
-    <w:rPr>
-      <w:rFonts w:asciiTheme="majorHAnsi" w:eastAsiaTheme="majorEastAsia" w:hAnsiTheme="majorHAnsi" w:cstheme="majorBidi"/>
-      <w:i/>
-      <w:iCs/>
-      <w:color w:val="404040" w:themeColor="text1" w:themeTint="BF"/>
-    </w:rPr>
-  </w:style>
-  <w:style w:type="paragraph" w:styleId="Heading8">
-    <w:name w:val="heading 8"/>
-    <w:basedOn w:val="Normal"/>
-    <w:next w:val="Normal"/>
-    <w:link w:val="Heading8Char"/>
-    <w:uiPriority w:val="9"/>
-    <w:semiHidden/>
-    <w:unhideWhenUsed/>
-    <w:qFormat/>
-    <w:rsid w:val="00FE4253"/>
-    <w:pPr>
-      <w:keepNext/>
-      <w:keepLines/>
-      <w:numPr>
-        <w:ilvl w:val="7"/>
-        <w:numId w:val="25"/>
-      </w:numPr>
-      <w:spacing w:before="200"/>
-      <w:outlineLvl w:val="7"/>
-    </w:pPr>
-    <w:rPr>
-      <w:rFonts w:asciiTheme="majorHAnsi" w:eastAsiaTheme="majorEastAsia" w:hAnsiTheme="majorHAnsi" w:cstheme="majorBidi"/>
-      <w:color w:val="404040" w:themeColor="text1" w:themeTint="BF"/>
-      <w:sz w:val="20"/>
-    </w:rPr>
-  </w:style>
-  <w:style w:type="paragraph" w:styleId="Heading9">
-    <w:name w:val="heading 9"/>
-    <w:basedOn w:val="Normal"/>
-    <w:next w:val="Normal"/>
-    <w:link w:val="Heading9Char"/>
-    <w:uiPriority w:val="9"/>
-    <w:semiHidden/>
-    <w:unhideWhenUsed/>
-    <w:qFormat/>
-    <w:rsid w:val="00FE4253"/>
-    <w:pPr>
-      <w:keepNext/>
-      <w:keepLines/>
-      <w:numPr>
-        <w:ilvl w:val="8"/>
-        <w:numId w:val="25"/>
-      </w:numPr>
-      <w:spacing w:before="200"/>
-      <w:outlineLvl w:val="8"/>
-    </w:pPr>
-    <w:rPr>
-      <w:rFonts w:asciiTheme="majorHAnsi" w:eastAsiaTheme="majorEastAsia" w:hAnsiTheme="majorHAnsi" w:cstheme="majorBidi"/>
-      <w:i/>
-      <w:iCs/>
-      <w:color w:val="404040" w:themeColor="text1" w:themeTint="BF"/>
-      <w:sz w:val="20"/>
-    </w:rPr>
-  </w:style>
-  <w:style w:type="character" w:default="1" w:styleId="DefaultParagraphFont">
-    <w:name w:val="Default Paragraph Font"/>
-    <w:uiPriority w:val="1"/>
-    <w:semiHidden/>
-    <w:unhideWhenUsed/>
-  </w:style>
-  <w:style w:type="table" w:default="1" w:styleId="TableNormal">
-    <w:name w:val="Normal Table"/>
-    <w:uiPriority w:val="99"/>
-    <w:semiHidden/>
-    <w:unhideWhenUsed/>
-    <w:tblPr>
-      <w:tblInd w:w="0" w:type="dxa"/>
-      <w:tblCellMar>
-        <w:top w:w="0" w:type="dxa"/>
-        <w:left w:w="108" w:type="dxa"/>
-        <w:bottom w:w="0" w:type="dxa"/>
-        <w:right w:w="108" w:type="dxa"/>
-      </w:tblCellMar>
-    </w:tblPr>
-  </w:style>
-  <w:style w:type="numbering" w:default="1" w:styleId="NoList">
-    <w:name w:val="No List"/>
-    <w:uiPriority w:val="99"/>
-    <w:semiHidden/>
-    <w:unhideWhenUsed/>
-  </w:style>
-  <w:style w:type="character" w:customStyle="1" w:styleId="Heading1Char">
-    <w:name w:val="Heading 1 Char"/>
-    <w:basedOn w:val="DefaultParagraphFont"/>
-    <w:link w:val="Heading1"/>
-    <w:rsid w:val="006A310F"/>
-    <w:rPr>
-      <w:rFonts w:ascii="Arial" w:eastAsia="Times New Roman" w:hAnsi="Arial" w:cs="Times New Roman"/>
-      <w:b/>
-      <w:kern w:val="28"/>
-      <w:sz w:val="24"/>
-      <w:szCs w:val="20"/>
-      <w:lang w:val="en-US"/>
-    </w:rPr>
-  </w:style>
-  <w:style w:type="paragraph" w:customStyle="1" w:styleId="ChapterTitle">
-    <w:name w:val="Chapter Title"/>
-    <w:basedOn w:val="Normal"/>
-    <w:next w:val="BlockText"/>
-    <w:rsid w:val="006A310F"/>
-    <w:rPr>
-      <w:rFonts w:ascii="Helvetica" w:hAnsi="Helvetica"/>
-      <w:b/>
-      <w:sz w:val="48"/>
-    </w:rPr>
-  </w:style>
-  <w:style w:type="paragraph" w:styleId="BlockText">
-    <w:name w:val="Block Text"/>
-    <w:basedOn w:val="Normal"/>
-    <w:rsid w:val="006A310F"/>
-  </w:style>
-  <w:style w:type="paragraph" w:customStyle="1" w:styleId="BlockLine">
-    <w:name w:val="Block Line"/>
-    <w:basedOn w:val="Normal"/>
-    <w:next w:val="Normal"/>
-    <w:rsid w:val="006A310F"/>
-    <w:pPr>
-      <w:pBdr>
-        <w:top w:val="single" w:sz="6" w:space="1" w:color="auto"/>
-        <w:between w:val="single" w:sz="6" w:space="1" w:color="auto"/>
-      </w:pBdr>
-      <w:spacing w:before="240"/>
-      <w:ind w:left="1987"/>
-    </w:pPr>
-  </w:style>
-  <w:style w:type="paragraph" w:styleId="Footer">
-    <w:name w:val="footer"/>
-    <w:basedOn w:val="Normal"/>
-    <w:link w:val="FooterChar"/>
-    <w:rsid w:val="006A310F"/>
-    <w:pPr>
-      <w:tabs>
-        <w:tab w:val="right" w:pos="9360"/>
-      </w:tabs>
-    </w:pPr>
-    <w:rPr>
-      <w:sz w:val="20"/>
-    </w:rPr>
-  </w:style>
-  <w:style w:type="character" w:customStyle="1" w:styleId="FooterChar">
-    <w:name w:val="Footer Char"/>
-    <w:basedOn w:val="DefaultParagraphFont"/>
-    <w:link w:val="Footer"/>
-    <w:rsid w:val="006A310F"/>
-    <w:rPr>
-      <w:rFonts w:ascii="Arial" w:eastAsia="Times New Roman" w:hAnsi="Arial" w:cs="Times New Roman"/>
-      <w:sz w:val="20"/>
-      <w:szCs w:val="20"/>
-      <w:lang w:val="en-US"/>
-    </w:rPr>
-  </w:style>
-  <w:style w:type="paragraph" w:styleId="Header">
-    <w:name w:val="header"/>
-    <w:basedOn w:val="Normal"/>
-    <w:link w:val="HeaderChar"/>
-    <w:rsid w:val="006A310F"/>
-    <w:pPr>
-      <w:pBdr>
-        <w:bottom w:val="single" w:sz="6" w:space="1" w:color="auto"/>
-      </w:pBdr>
-      <w:tabs>
-        <w:tab w:val="right" w:pos="9360"/>
-      </w:tabs>
-      <w:spacing w:after="240"/>
-    </w:pPr>
-  </w:style>
-  <w:style w:type="character" w:customStyle="1" w:styleId="HeaderChar">
-    <w:name w:val="Header Char"/>
-    <w:basedOn w:val="DefaultParagraphFont"/>
-    <w:link w:val="Header"/>
-    <w:rsid w:val="006A310F"/>
-    <w:rPr>
-      <w:rFonts w:ascii="Arial" w:eastAsia="Times New Roman" w:hAnsi="Arial" w:cs="Times New Roman"/>
-      <w:szCs w:val="20"/>
-      <w:lang w:val="en-US"/>
-    </w:rPr>
-  </w:style>
-  <w:style w:type="character" w:styleId="PageNumber">
-    <w:name w:val="page number"/>
-    <w:basedOn w:val="DefaultParagraphFont"/>
-    <w:rsid w:val="006A310F"/>
-    <w:rPr>
-      <w:rFonts w:ascii="Arial" w:hAnsi="Arial"/>
-    </w:rPr>
-  </w:style>
-  <w:style w:type="paragraph" w:customStyle="1" w:styleId="ProjectName">
-    <w:name w:val="Project Name"/>
-    <w:basedOn w:val="ChapterTitle"/>
-    <w:rsid w:val="006A310F"/>
-  </w:style>
-  <w:style w:type="character" w:customStyle="1" w:styleId="Heading3Char">
-    <w:name w:val="Heading 3 Char"/>
-    <w:basedOn w:val="DefaultParagraphFont"/>
-    <w:link w:val="Heading3"/>
-    <w:uiPriority w:val="9"/>
-    <w:rsid w:val="00A016C2"/>
-    <w:rPr>
-      <w:rFonts w:asciiTheme="majorHAnsi" w:eastAsiaTheme="majorEastAsia" w:hAnsiTheme="majorHAnsi" w:cstheme="majorBidi"/>
-      <w:b/>
-      <w:bCs/>
-      <w:szCs w:val="20"/>
-      <w:lang w:val="en-US"/>
-    </w:rPr>
-  </w:style>
-  <w:style w:type="paragraph" w:styleId="DocumentMap">
-    <w:name w:val="Document Map"/>
-    <w:basedOn w:val="Normal"/>
-    <w:link w:val="DocumentMapChar"/>
-    <w:uiPriority w:val="99"/>
-    <w:semiHidden/>
-    <w:unhideWhenUsed/>
-    <w:rsid w:val="006A310F"/>
-    <w:rPr>
-      <w:rFonts w:ascii="Tahoma" w:hAnsi="Tahoma" w:cs="Tahoma"/>
-      <w:sz w:val="16"/>
-      <w:szCs w:val="16"/>
-    </w:rPr>
-  </w:style>
-  <w:style w:type="character" w:customStyle="1" w:styleId="DocumentMapChar">
-    <w:name w:val="Document Map Char"/>
-    <w:basedOn w:val="DefaultParagraphFont"/>
-    <w:link w:val="DocumentMap"/>
-    <w:uiPriority w:val="99"/>
-    <w:semiHidden/>
-    <w:rsid w:val="006A310F"/>
-    <w:rPr>
-      <w:rFonts w:ascii="Tahoma" w:eastAsia="Times New Roman" w:hAnsi="Tahoma" w:cs="Tahoma"/>
-      <w:sz w:val="16"/>
-      <w:szCs w:val="16"/>
-      <w:lang w:val="en-US"/>
-    </w:rPr>
-  </w:style>
-  <w:style w:type="character" w:customStyle="1" w:styleId="label">
-    <w:name w:val="label"/>
-    <w:basedOn w:val="DefaultParagraphFont"/>
-    <w:rsid w:val="00315B4F"/>
-  </w:style>
-  <w:style w:type="paragraph" w:styleId="ListParagraph">
-    <w:name w:val="List Paragraph"/>
-    <w:basedOn w:val="Normal"/>
-    <w:uiPriority w:val="34"/>
-    <w:qFormat/>
-    <w:rsid w:val="00315B4F"/>
-    <w:pPr>
-      <w:spacing w:after="200" w:line="276" w:lineRule="auto"/>
-      <w:ind w:left="720"/>
-      <w:contextualSpacing/>
-    </w:pPr>
-    <w:rPr>
-      <w:rFonts w:asciiTheme="minorHAnsi" w:eastAsiaTheme="minorHAnsi" w:hAnsiTheme="minorHAnsi" w:cstheme="minorBidi"/>
-      <w:szCs w:val="22"/>
-      <w:lang w:val="vi-VN"/>
-    </w:rPr>
-  </w:style>
-  <w:style w:type="character" w:styleId="Hyperlink">
-    <w:name w:val="Hyperlink"/>
-    <w:basedOn w:val="DefaultParagraphFont"/>
-    <w:uiPriority w:val="99"/>
-    <w:unhideWhenUsed/>
-    <w:rsid w:val="00315B4F"/>
-    <w:rPr>
-      <w:color w:val="0000FF" w:themeColor="hyperlink"/>
-      <w:u w:val="single"/>
-    </w:rPr>
-  </w:style>
-  <w:style w:type="character" w:customStyle="1" w:styleId="Heading4Char">
-    <w:name w:val="Heading 4 Char"/>
-    <w:basedOn w:val="DefaultParagraphFont"/>
-    <w:link w:val="Heading4"/>
-    <w:uiPriority w:val="9"/>
-    <w:rsid w:val="00FA4128"/>
-    <w:rPr>
-      <w:rFonts w:asciiTheme="majorHAnsi" w:eastAsiaTheme="majorEastAsia" w:hAnsiTheme="majorHAnsi" w:cstheme="majorBidi"/>
-      <w:b/>
-      <w:bCs/>
-      <w:i/>
-      <w:iCs/>
-      <w:color w:val="4F81BD" w:themeColor="accent1"/>
-      <w:szCs w:val="20"/>
-      <w:lang w:val="en-US"/>
-    </w:rPr>
-  </w:style>
-  <w:style w:type="character" w:customStyle="1" w:styleId="Heading2Char">
-    <w:name w:val="Heading 2 Char"/>
-    <w:basedOn w:val="DefaultParagraphFont"/>
-    <w:link w:val="Heading2"/>
-    <w:uiPriority w:val="9"/>
-    <w:rsid w:val="00A016C2"/>
-    <w:rPr>
-      <w:rFonts w:asciiTheme="majorHAnsi" w:eastAsiaTheme="majorEastAsia" w:hAnsiTheme="majorHAnsi" w:cstheme="majorBidi"/>
-      <w:b/>
-      <w:bCs/>
-      <w:sz w:val="26"/>
-      <w:szCs w:val="26"/>
-      <w:lang w:val="en-US"/>
-    </w:rPr>
-  </w:style>
-  <w:style w:type="paragraph" w:styleId="BalloonText">
-    <w:name w:val="Balloon Text"/>
-    <w:basedOn w:val="Normal"/>
-    <w:link w:val="BalloonTextChar"/>
-    <w:uiPriority w:val="99"/>
-    <w:semiHidden/>
-    <w:unhideWhenUsed/>
-    <w:rsid w:val="00D92432"/>
-    <w:rPr>
-      <w:rFonts w:ascii="Tahoma" w:hAnsi="Tahoma" w:cs="Tahoma"/>
-      <w:sz w:val="16"/>
-      <w:szCs w:val="16"/>
-    </w:rPr>
-  </w:style>
-  <w:style w:type="character" w:customStyle="1" w:styleId="BalloonTextChar">
-    <w:name w:val="Balloon Text Char"/>
-    <w:basedOn w:val="DefaultParagraphFont"/>
-    <w:link w:val="BalloonText"/>
-    <w:uiPriority w:val="99"/>
-    <w:semiHidden/>
-    <w:rsid w:val="00D92432"/>
-    <w:rPr>
-      <w:rFonts w:ascii="Tahoma" w:eastAsia="Times New Roman" w:hAnsi="Tahoma" w:cs="Tahoma"/>
-      <w:sz w:val="16"/>
-      <w:szCs w:val="16"/>
-      <w:lang w:val="en-US"/>
-    </w:rPr>
-  </w:style>
-  <w:style w:type="character" w:customStyle="1" w:styleId="Heading5Char">
-    <w:name w:val="Heading 5 Char"/>
-    <w:basedOn w:val="DefaultParagraphFont"/>
-    <w:link w:val="Heading5"/>
-    <w:uiPriority w:val="9"/>
-    <w:rsid w:val="009E3F51"/>
-    <w:rPr>
-      <w:rFonts w:asciiTheme="majorHAnsi" w:eastAsiaTheme="majorEastAsia" w:hAnsiTheme="majorHAnsi" w:cstheme="majorBidi"/>
-      <w:color w:val="243F60" w:themeColor="accent1" w:themeShade="7F"/>
-      <w:szCs w:val="20"/>
-      <w:lang w:val="en-US"/>
-    </w:rPr>
-  </w:style>
-  <w:style w:type="character" w:customStyle="1" w:styleId="Heading6Char">
-    <w:name w:val="Heading 6 Char"/>
-    <w:basedOn w:val="DefaultParagraphFont"/>
-    <w:link w:val="Heading6"/>
-    <w:uiPriority w:val="9"/>
-    <w:semiHidden/>
-    <w:rsid w:val="00FE4253"/>
-    <w:rPr>
-      <w:rFonts w:asciiTheme="majorHAnsi" w:eastAsiaTheme="majorEastAsia" w:hAnsiTheme="majorHAnsi" w:cstheme="majorBidi"/>
-      <w:i/>
-      <w:iCs/>
-      <w:color w:val="243F60" w:themeColor="accent1" w:themeShade="7F"/>
-      <w:szCs w:val="20"/>
-      <w:lang w:val="en-US"/>
-    </w:rPr>
-  </w:style>
-  <w:style w:type="character" w:customStyle="1" w:styleId="Heading7Char">
-    <w:name w:val="Heading 7 Char"/>
-    <w:basedOn w:val="DefaultParagraphFont"/>
-    <w:link w:val="Heading7"/>
-    <w:uiPriority w:val="9"/>
-    <w:semiHidden/>
-    <w:rsid w:val="00FE4253"/>
-    <w:rPr>
-      <w:rFonts w:asciiTheme="majorHAnsi" w:eastAsiaTheme="majorEastAsia" w:hAnsiTheme="majorHAnsi" w:cstheme="majorBidi"/>
-      <w:i/>
-      <w:iCs/>
-      <w:color w:val="404040" w:themeColor="text1" w:themeTint="BF"/>
-      <w:szCs w:val="20"/>
-      <w:lang w:val="en-US"/>
-    </w:rPr>
-  </w:style>
-  <w:style w:type="character" w:customStyle="1" w:styleId="Heading8Char">
-    <w:name w:val="Heading 8 Char"/>
-    <w:basedOn w:val="DefaultParagraphFont"/>
-    <w:link w:val="Heading8"/>
-    <w:uiPriority w:val="9"/>
-    <w:semiHidden/>
-    <w:rsid w:val="00FE4253"/>
-    <w:rPr>
-      <w:rFonts w:asciiTheme="majorHAnsi" w:eastAsiaTheme="majorEastAsia" w:hAnsiTheme="majorHAnsi" w:cstheme="majorBidi"/>
-      <w:color w:val="404040" w:themeColor="text1" w:themeTint="BF"/>
-      <w:sz w:val="20"/>
-      <w:szCs w:val="20"/>
-      <w:lang w:val="en-US"/>
-    </w:rPr>
-  </w:style>
-  <w:style w:type="character" w:customStyle="1" w:styleId="Heading9Char">
-    <w:name w:val="Heading 9 Char"/>
-    <w:basedOn w:val="DefaultParagraphFont"/>
-    <w:link w:val="Heading9"/>
-    <w:uiPriority w:val="9"/>
-    <w:semiHidden/>
-    <w:rsid w:val="00FE4253"/>
-    <w:rPr>
-      <w:rFonts w:asciiTheme="majorHAnsi" w:eastAsiaTheme="majorEastAsia" w:hAnsiTheme="majorHAnsi" w:cstheme="majorBidi"/>
-      <w:i/>
-      <w:iCs/>
-      <w:color w:val="404040" w:themeColor="text1" w:themeTint="BF"/>
-      <w:sz w:val="20"/>
-      <w:szCs w:val="20"/>
-      <w:lang w:val="en-US"/>
-    </w:rPr>
-  </w:style>
-  <w:style w:type="paragraph" w:styleId="Title">
-    <w:name w:val="Title"/>
-    <w:basedOn w:val="Normal"/>
-    <w:next w:val="Normal"/>
-    <w:link w:val="TitleChar"/>
-    <w:qFormat/>
-    <w:rsid w:val="00DB2DC0"/>
-    <w:pPr>
-      <w:widowControl w:val="0"/>
-      <w:suppressAutoHyphens/>
-      <w:jc w:val="center"/>
-    </w:pPr>
-    <w:rPr>
-      <w:b/>
-      <w:sz w:val="36"/>
-      <w:lang w:eastAsia="ar-SA"/>
-    </w:rPr>
-  </w:style>
-  <w:style w:type="character" w:customStyle="1" w:styleId="TitleChar">
-    <w:name w:val="Title Char"/>
-    <w:basedOn w:val="DefaultParagraphFont"/>
-    <w:link w:val="Title"/>
-    <w:rsid w:val="00DB2DC0"/>
-    <w:rPr>
-      <w:rFonts w:ascii="Arial" w:eastAsia="Times New Roman" w:hAnsi="Arial" w:cs="Times New Roman"/>
-      <w:b/>
-      <w:sz w:val="36"/>
-      <w:szCs w:val="20"/>
-      <w:lang w:val="en-US" w:eastAsia="ar-SA"/>
-    </w:rPr>
-  </w:style>
-  <w:style w:type="paragraph" w:customStyle="1" w:styleId="Tabletext">
-    <w:name w:val="Tabletext"/>
-    <w:basedOn w:val="Normal"/>
-    <w:rsid w:val="00DB2DC0"/>
-    <w:pPr>
-      <w:keepLines/>
-      <w:widowControl w:val="0"/>
-      <w:suppressAutoHyphens/>
-      <w:spacing w:after="120" w:line="240" w:lineRule="atLeast"/>
-    </w:pPr>
-    <w:rPr>
-      <w:rFonts w:ascii="Times New Roman" w:hAnsi="Times New Roman"/>
-      <w:sz w:val="20"/>
-      <w:lang w:eastAsia="ar-SA"/>
-    </w:rPr>
-  </w:style>
-  <w:style w:type="paragraph" w:styleId="TOCHeading">
-    <w:name w:val="TOC Heading"/>
-    <w:basedOn w:val="Heading1"/>
-    <w:next w:val="Normal"/>
-    <w:uiPriority w:val="39"/>
-    <w:semiHidden/>
-    <w:unhideWhenUsed/>
-    <w:qFormat/>
-    <w:rsid w:val="00EA376E"/>
-    <w:pPr>
-      <w:keepLines/>
-      <w:numPr>
-        <w:numId w:val="0"/>
-      </w:numPr>
-      <w:spacing w:before="480" w:after="0" w:line="276" w:lineRule="auto"/>
-      <w:outlineLvl w:val="9"/>
-    </w:pPr>
-    <w:rPr>
-      <w:rFonts w:asciiTheme="majorHAnsi" w:eastAsiaTheme="majorEastAsia" w:hAnsiTheme="majorHAnsi" w:cstheme="majorBidi"/>
-      <w:bCs/>
-      <w:color w:val="365F91" w:themeColor="accent1" w:themeShade="BF"/>
-      <w:kern w:val="0"/>
-      <w:sz w:val="28"/>
-      <w:szCs w:val="28"/>
-    </w:rPr>
-  </w:style>
-  <w:style w:type="paragraph" w:styleId="TOC1">
-    <w:name w:val="toc 1"/>
-    <w:basedOn w:val="Normal"/>
-    <w:next w:val="Normal"/>
-    <w:autoRedefine/>
-    <w:uiPriority w:val="39"/>
-    <w:unhideWhenUsed/>
-    <w:qFormat/>
-    <w:rsid w:val="00EA376E"/>
-    <w:pPr>
-      <w:spacing w:after="100"/>
-    </w:pPr>
-  </w:style>
-  <w:style w:type="paragraph" w:styleId="TOC3">
-    <w:name w:val="toc 3"/>
-    <w:basedOn w:val="Normal"/>
-    <w:next w:val="Normal"/>
-    <w:autoRedefine/>
-    <w:uiPriority w:val="39"/>
-    <w:unhideWhenUsed/>
-    <w:qFormat/>
-    <w:rsid w:val="00EA376E"/>
-    <w:pPr>
-      <w:spacing w:after="100"/>
-      <w:ind w:left="440"/>
-    </w:pPr>
-  </w:style>
-  <w:style w:type="paragraph" w:styleId="TOC2">
-    <w:name w:val="toc 2"/>
-    <w:basedOn w:val="Normal"/>
-    <w:next w:val="Normal"/>
-    <w:autoRedefine/>
-    <w:uiPriority w:val="39"/>
-    <w:unhideWhenUsed/>
-    <w:qFormat/>
-    <w:rsid w:val="00EA376E"/>
-    <w:pPr>
-      <w:spacing w:after="100"/>
-      <w:ind w:left="220"/>
-    </w:pPr>
-  </w:style>
-  <w:style w:type="paragraph" w:styleId="Caption">
-    <w:name w:val="caption"/>
-    <w:basedOn w:val="Normal"/>
-    <w:next w:val="Normal"/>
-    <w:uiPriority w:val="35"/>
-    <w:unhideWhenUsed/>
-    <w:qFormat/>
-    <w:rsid w:val="00C812F4"/>
-    <w:pPr>
-      <w:spacing w:after="200"/>
-    </w:pPr>
-    <w:rPr>
-      <w:b/>
-      <w:bCs/>
-      <w:color w:val="4F81BD" w:themeColor="accent1"/>
-      <w:sz w:val="18"/>
-      <w:szCs w:val="18"/>
-    </w:rPr>
-  </w:style>
-  <w:style w:type="paragraph" w:styleId="BodyText">
-    <w:name w:val="Body Text"/>
-    <w:basedOn w:val="Normal"/>
-    <w:link w:val="BodyTextChar"/>
-    <w:rsid w:val="00E420BC"/>
-    <w:pPr>
-      <w:keepLines/>
-      <w:widowControl w:val="0"/>
-      <w:suppressAutoHyphens/>
-      <w:spacing w:after="120" w:line="240" w:lineRule="atLeast"/>
-      <w:ind w:left="720"/>
-    </w:pPr>
-    <w:rPr>
-      <w:rFonts w:ascii="Times New Roman" w:hAnsi="Times New Roman"/>
-      <w:sz w:val="20"/>
-      <w:lang w:eastAsia="ar-SA"/>
-    </w:rPr>
-  </w:style>
-  <w:style w:type="character" w:customStyle="1" w:styleId="BodyTextChar">
-    <w:name w:val="Body Text Char"/>
-    <w:basedOn w:val="DefaultParagraphFont"/>
-    <w:link w:val="BodyText"/>
-    <w:rsid w:val="00E420BC"/>
-    <w:rPr>
-      <w:rFonts w:ascii="Times New Roman" w:eastAsia="Times New Roman" w:hAnsi="Times New Roman" w:cs="Times New Roman"/>
-      <w:sz w:val="20"/>
-      <w:szCs w:val="20"/>
-      <w:lang w:val="en-US" w:eastAsia="ar-SA"/>
-    </w:rPr>
-  </w:style>
-  <w:style w:type="character" w:styleId="FollowedHyperlink">
-    <w:name w:val="FollowedHyperlink"/>
-    <w:basedOn w:val="DefaultParagraphFont"/>
-    <w:uiPriority w:val="99"/>
-    <w:semiHidden/>
-    <w:unhideWhenUsed/>
-    <w:rsid w:val="007F35DE"/>
-    <w:rPr>
-      <w:color w:val="800080" w:themeColor="followedHyperlink"/>
-      <w:u w:val="single"/>
-    </w:rPr>
-  </w:style>
-  <w:style w:type="table" w:styleId="LightList-Accent6">
-    <w:name w:val="Light List Accent 6"/>
-    <w:basedOn w:val="TableNormal"/>
-    <w:uiPriority w:val="61"/>
-    <w:rsid w:val="009562A9"/>
-    <w:pPr>
-      <w:spacing w:after="0" w:line="240" w:lineRule="auto"/>
-      <w:ind w:left="0"/>
-    </w:pPr>
-    <w:rPr>
-      <w:rFonts w:ascii="Calibri" w:eastAsia="Calibri" w:hAnsi="Calibri" w:cs="Times New Roman"/>
-      <w:sz w:val="20"/>
-      <w:szCs w:val="20"/>
-      <w:lang w:val="en-US"/>
-    </w:rPr>
-    <w:tblPr>
-      <w:tblStyleRowBandSize w:val="1"/>
-      <w:tblStyleColBandSize w:val="1"/>
-      <w:tblInd w:w="0" w:type="dxa"/>
-      <w:tblBorders>
-        <w:top w:val="single" w:sz="8" w:space="0" w:color="F79646" w:themeColor="accent6"/>
-        <w:left w:val="single" w:sz="8" w:space="0" w:color="F79646" w:themeColor="accent6"/>
-        <w:bottom w:val="single" w:sz="8" w:space="0" w:color="F79646" w:themeColor="accent6"/>
-        <w:right w:val="single" w:sz="8" w:space="0" w:color="F79646" w:themeColor="accent6"/>
-      </w:tblBorders>
-      <w:tblCellMar>
-        <w:top w:w="0" w:type="dxa"/>
-        <w:left w:w="108" w:type="dxa"/>
-        <w:bottom w:w="0" w:type="dxa"/>
-        <w:right w:w="108" w:type="dxa"/>
-      </w:tblCellMar>
-    </w:tblPr>
-    <w:tblStylePr w:type="firstRow">
-      <w:pPr>
-        <w:spacing w:before="0" w:after="0" w:line="240" w:lineRule="auto"/>
-      </w:pPr>
-      <w:rPr>
-        <w:b/>
-        <w:bCs/>
-        <w:color w:val="FFFFFF" w:themeColor="background1"/>
-      </w:rPr>
-      <w:tblPr/>
-      <w:tcPr>
-        <w:shd w:val="clear" w:color="auto" w:fill="F79646" w:themeFill="accent6"/>
-      </w:tcPr>
-    </w:tblStylePr>
-    <w:tblStylePr w:type="lastRow">
-      <w:pPr>
-        <w:spacing w:before="0" w:after="0" w:line="240" w:lineRule="auto"/>
-      </w:pPr>
-      <w:rPr>
-        <w:b/>
-        <w:bCs/>
-      </w:rPr>
-      <w:tblPr/>
-      <w:tcPr>
-        <w:tcBorders>
-          <w:top w:val="double" w:sz="6" w:space="0" w:color="F79646" w:themeColor="accent6"/>
-          <w:left w:val="single" w:sz="8" w:space="0" w:color="F79646" w:themeColor="accent6"/>
-          <w:bottom w:val="single" w:sz="8" w:space="0" w:color="F79646" w:themeColor="accent6"/>
-          <w:right w:val="single" w:sz="8" w:space="0" w:color="F79646" w:themeColor="accent6"/>
-        </w:tcBorders>
-      </w:tcPr>
-    </w:tblStylePr>
-    <w:tblStylePr w:type="firstCol">
-      <w:rPr>
-        <w:b/>
-        <w:bCs/>
-      </w:rPr>
-    </w:tblStylePr>
-    <w:tblStylePr w:type="lastCol">
-      <w:rPr>
-        <w:b/>
-        <w:bCs/>
-      </w:rPr>
-    </w:tblStylePr>
-    <w:tblStylePr w:type="band1Vert">
-      <w:tblPr/>
-      <w:tcPr>
-        <w:tcBorders>
-          <w:top w:val="single" w:sz="8" w:space="0" w:color="F79646" w:themeColor="accent6"/>
-          <w:left w:val="single" w:sz="8" w:space="0" w:color="F79646" w:themeColor="accent6"/>
-          <w:bottom w:val="single" w:sz="8" w:space="0" w:color="F79646" w:themeColor="accent6"/>
-          <w:right w:val="single" w:sz="8" w:space="0" w:color="F79646" w:themeColor="accent6"/>
-        </w:tcBorders>
-      </w:tcPr>
-    </w:tblStylePr>
-    <w:tblStylePr w:type="band1Horz">
-      <w:tblPr/>
-      <w:tcPr>
-        <w:tcBorders>
-          <w:top w:val="single" w:sz="8" w:space="0" w:color="F79646" w:themeColor="accent6"/>
-          <w:left w:val="single" w:sz="8" w:space="0" w:color="F79646" w:themeColor="accent6"/>
-          <w:bottom w:val="single" w:sz="8" w:space="0" w:color="F79646" w:themeColor="accent6"/>
-          <w:right w:val="single" w:sz="8" w:space="0" w:color="F79646" w:themeColor="accent6"/>
-        </w:tcBorders>
-      </w:tcPr>
-    </w:tblStylePr>
-  </w:style>
-  <w:style w:type="table" w:styleId="TableGrid">
-    <w:name w:val="Table Grid"/>
-    <w:basedOn w:val="TableNormal"/>
-    <w:uiPriority w:val="59"/>
-    <w:rsid w:val="0023591C"/>
-    <w:pPr>
-      <w:spacing w:after="0" w:line="240" w:lineRule="auto"/>
-      <w:ind w:left="0"/>
-    </w:pPr>
-    <w:tblPr>
-      <w:tblInd w:w="0" w:type="dxa"/>
-      <w:tblBorders>
-        <w:top w:val="single" w:sz="4" w:space="0" w:color="auto"/>
-        <w:left w:val="single" w:sz="4" w:space="0" w:color="auto"/>
-        <w:bottom w:val="single" w:sz="4" w:space="0" w:color="auto"/>
-        <w:right w:val="single" w:sz="4" w:space="0" w:color="auto"/>
-        <w:insideH w:val="single" w:sz="4" w:space="0" w:color="auto"/>
-        <w:insideV w:val="single" w:sz="4" w:space="0" w:color="auto"/>
-      </w:tblBorders>
-      <w:tblCellMar>
-        <w:top w:w="0" w:type="dxa"/>
-        <w:left w:w="108" w:type="dxa"/>
-        <w:bottom w:w="0" w:type="dxa"/>
-        <w:right w:w="108" w:type="dxa"/>
-      </w:tblCellMar>
-    </w:tblPr>
-  </w:style>
-</w:styles>
-</file>
-
 <file path=word/theme/theme1.xml><?xml version="1.0" encoding="utf-8"?>
 <a:theme xmlns:a="http://schemas.openxmlformats.org/drawingml/2006/main" name="Office Theme">
   <a:themeElements>

</xml_diff>